<commit_message>
New translations [template]  - deriv affiliate team - seminar - email 1.docx (Polish)
</commit_message>
<xml_diff>
--- a/public/email/crowdin/translations/pl/[TEMPLATE]  - Deriv Affiliate team - seminar - EMAIL 1.docx
+++ b/public/email/crowdin/translations/pl/[TEMPLATE]  - Deriv Affiliate team - seminar - EMAIL 1.docx
@@ -13,7 +13,7 @@
         <w:pStyle w:val="P68B1DB1-Normal1"/>
       </w:pPr>
       <w:r>
-        <w:t xml:space="preserve">ENGLISH / </w:t>
+        <w:t xml:space="preserve">ANGIELSKI / </w:t>
       </w:r>
       <w:hyperlink w:anchor="p49jshfwap3b">
         <w:r>
@@ -21,7 +21,7 @@
             <w:color w:val="1155cc"/>
             <w:u w:val="single"/>
           </w:rPr>
-          <w:t>SPANISH</w:t>
+          <w:t>HISZPAŃSKI</w:t>
         </w:r>
       </w:hyperlink>
       <w:r>
@@ -33,7 +33,7 @@
             <w:color w:val="1155cc"/>
             <w:u w:val="single"/>
           </w:rPr>
-          <w:t xml:space="preserve">PORTUGUESE </w:t>
+          <w:t xml:space="preserve">PORTUGALSKI </w:t>
         </w:r>
       </w:hyperlink>
       <w:r>
@@ -45,7 +45,7 @@
             <w:color w:val="1155cc"/>
             <w:u w:val="single"/>
           </w:rPr>
-          <w:t xml:space="preserve">FRENCH </w:t>
+          <w:t xml:space="preserve">FRANCUSKI </w:t>
         </w:r>
       </w:hyperlink>
       <w:r>
@@ -57,7 +57,7 @@
             <w:color w:val="1155cc"/>
             <w:u w:val="single"/>
           </w:rPr>
-          <w:t xml:space="preserve">VIETNAMESE </w:t>
+          <w:t xml:space="preserve">WIETNAMSKI </w:t>
         </w:r>
       </w:hyperlink>
       <w:r>
@@ -69,7 +69,7 @@
             <w:color w:val="1155cc"/>
             <w:u w:val="single"/>
           </w:rPr>
-          <w:t>THAI</w:t>
+          <w:t>TAJSKI</w:t>
         </w:r>
       </w:hyperlink>
     </w:p>
@@ -182,11 +182,11 @@
               <w:rPr>
                 <w:b w:val="1"/>
               </w:rPr>
-              <w:t>Background:</w:t>
+              <w:t>Tło:</w:t>
             </w:r>
             <w:r>
               <w:br w:type="textWrapping"/>
-              <w:t xml:space="preserve">This is an invitation for affiliates to a meeting in their country or city. This is the first email to go out </w:t>
+              <w:t xml:space="preserve">To jest zaproszenie dla partnerów do spotkania w ich kraju lub mieście. To jest pierwszy e-mail, który zostanie wysłany </w:t>
             </w:r>
           </w:p>
         </w:tc>
@@ -220,42 +220,42 @@
         <w:pStyle w:val="P68B1DB1-Normal1"/>
       </w:pPr>
       <w:r>
-        <w:t>ENGLISH</w:t>
-      </w:r>
-    </w:p>
-    <w:p>
-      <w:pPr>
-        <w:rPr>
-          <w:rFonts w:ascii="IBM Plex Sans" w:hAnsi="IBM Plex Sans" w:cs="IBM Plex Sans" w:eastAsia="IBM Plex Sans"/>
-          <w:b w:val="1"/>
-        </w:rPr>
-      </w:pPr>
-    </w:p>
-    <w:p>
-      <w:pPr>
-        <w:rPr>
-          <w:rFonts w:ascii="IBM Plex Sans" w:hAnsi="IBM Plex Sans" w:cs="IBM Plex Sans" w:eastAsia="IBM Plex Sans"/>
-          <w:b w:val="1"/>
-        </w:rPr>
-        <w:pStyle w:val="P68B1DB1-Normal2"/>
-      </w:pPr>
-      <w:r>
-        <w:rPr>
-          <w:b w:val="1"/>
-        </w:rPr>
-        <w:t xml:space="preserve">Subject line:</w:t>
-      </w:r>
-      <w:r>
-        <w:br w:type="textWrapping"/>
-        <w:t xml:space="preserve">Deriv Affiliate meeting | [CITY NAME] | [DATE]</w:t>
-        <w:br w:type="textWrapping"/>
-        <w:br w:type="textWrapping"/>
-      </w:r>
-      <w:r>
-        <w:rPr>
-          <w:b w:val="1"/>
-        </w:rPr>
-        <w:t>Body:</w:t>
+        <w:t>ANGIELSKI</w:t>
+      </w:r>
+    </w:p>
+    <w:p>
+      <w:pPr>
+        <w:rPr>
+          <w:rFonts w:ascii="IBM Plex Sans" w:hAnsi="IBM Plex Sans" w:cs="IBM Plex Sans" w:eastAsia="IBM Plex Sans"/>
+          <w:b w:val="1"/>
+        </w:rPr>
+      </w:pPr>
+    </w:p>
+    <w:p>
+      <w:pPr>
+        <w:rPr>
+          <w:rFonts w:ascii="IBM Plex Sans" w:hAnsi="IBM Plex Sans" w:cs="IBM Plex Sans" w:eastAsia="IBM Plex Sans"/>
+          <w:b w:val="1"/>
+        </w:rPr>
+        <w:pStyle w:val="P68B1DB1-Normal2"/>
+      </w:pPr>
+      <w:r>
+        <w:rPr>
+          <w:b w:val="1"/>
+        </w:rPr>
+        <w:t>Temat:</w:t>
+      </w:r>
+      <w:r>
+        <w:br w:type="textWrapping"/>
+        <w:t xml:space="preserve">Spotkanie partnerów Deriv | [NAZWA MIASTA] | [DATA]</w:t>
+        <w:br w:type="textWrapping"/>
+        <w:br w:type="textWrapping"/>
+      </w:r>
+      <w:r>
+        <w:rPr>
+          <w:b w:val="1"/>
+        </w:rPr>
+        <w:t>Treść:</w:t>
       </w:r>
     </w:p>
     <w:p>
@@ -270,18 +270,18 @@
       <w:bookmarkStart w:colFirst="0" w:colLast="0" w:name="_elswkhobl3ky" w:id="1"/>
       <w:bookmarkEnd w:id="1"/>
       <w:r>
-        <w:t xml:space="preserve">See you in [CITY NAME]!</w:t>
-      </w:r>
-    </w:p>
-    <w:p>
-      <w:pPr>
-        <w:rPr>
-          <w:rFonts w:ascii="IBM Plex Sans" w:hAnsi="IBM Plex Sans" w:cs="IBM Plex Sans" w:eastAsia="IBM Plex Sans"/>
-        </w:rPr>
-        <w:pStyle w:val="P68B1DB1-Normal2"/>
-      </w:pPr>
-      <w:r>
-        <w:t xml:space="preserve">Great news! We will be in [CITY NAME] from</w:t>
+        <w:t xml:space="preserve">Do zobaczenia w [NAZWA MIASTA]!</w:t>
+      </w:r>
+    </w:p>
+    <w:p>
+      <w:pPr>
+        <w:rPr>
+          <w:rFonts w:ascii="IBM Plex Sans" w:hAnsi="IBM Plex Sans" w:cs="IBM Plex Sans" w:eastAsia="IBM Plex Sans"/>
+        </w:rPr>
+        <w:pStyle w:val="P68B1DB1-Normal2"/>
+      </w:pPr>
+      <w:r>
+        <w:t xml:space="preserve">Wspaniałe wieści! Będziemy w [NAZWA MIASTA] od</w:t>
       </w:r>
       <w:r>
         <w:rPr>
@@ -290,25 +290,25 @@
         <w:t xml:space="preserve"> </w:t>
       </w:r>
       <w:r>
-        <w:t xml:space="preserve">[DATE] to [DATE] 2023. Our affiliate team, led by [COUNTRY] Country Manager [AFFILIATE MANAGER NAME], look forward to an exclusive one-on-one session with you.</w:t>
-      </w:r>
-    </w:p>
-    <w:p>
-      <w:pPr>
-        <w:rPr>
-          <w:rFonts w:ascii="IBM Plex Sans" w:hAnsi="IBM Plex Sans" w:cs="IBM Plex Sans" w:eastAsia="IBM Plex Sans"/>
-        </w:rPr>
-      </w:pPr>
-    </w:p>
-    <w:p>
-      <w:pPr>
-        <w:rPr>
-          <w:rFonts w:ascii="IBM Plex Sans" w:hAnsi="IBM Plex Sans" w:cs="IBM Plex Sans" w:eastAsia="IBM Plex Sans"/>
-        </w:rPr>
-        <w:pStyle w:val="P68B1DB1-Normal2"/>
-      </w:pPr>
-      <w:r>
-        <w:t xml:space="preserve">We’d love to hear about your experience with our affiliate programme. If there’s any way we can improve your experience, here’s your chance to tell us.</w:t>
+        <w:t xml:space="preserve">[DATA] do [DATA] 2023. Nasz zespół partnerski, kierowany przez menedżera kraju [KRAJ] [IMIĘ MENEDŻERA PARTNERSKIEGO], nie może się doczekać ekskluzywnej sesji jeden na jeden z Tobą.</w:t>
+      </w:r>
+    </w:p>
+    <w:p>
+      <w:pPr>
+        <w:rPr>
+          <w:rFonts w:ascii="IBM Plex Sans" w:hAnsi="IBM Plex Sans" w:cs="IBM Plex Sans" w:eastAsia="IBM Plex Sans"/>
+        </w:rPr>
+      </w:pPr>
+    </w:p>
+    <w:p>
+      <w:pPr>
+        <w:rPr>
+          <w:rFonts w:ascii="IBM Plex Sans" w:hAnsi="IBM Plex Sans" w:cs="IBM Plex Sans" w:eastAsia="IBM Plex Sans"/>
+        </w:rPr>
+        <w:pStyle w:val="P68B1DB1-Normal2"/>
+      </w:pPr>
+      <w:r>
+        <w:t xml:space="preserve">Chcielibyśmy usłyszeć o Twoich doświadczeniach z naszym programem partnerskim. Jeśli jest jakiś sposób, w jaki możemy poprawić Twoje doświadczenia, oto Twoja szansa, aby nam to powiedzieć.</w:t>
       </w:r>
     </w:p>
     <w:p>
@@ -327,19 +327,19 @@
         <w:pStyle w:val="P68B1DB1-Normal4"/>
       </w:pPr>
       <w:r>
-        <w:t>When?</w:t>
-      </w:r>
-    </w:p>
-    <w:p>
-      <w:pPr>
-        <w:rPr>
-          <w:rFonts w:ascii="IBM Plex Sans" w:hAnsi="IBM Plex Sans" w:cs="IBM Plex Sans" w:eastAsia="IBM Plex Sans"/>
-          <w:b w:val="1"/>
-        </w:rPr>
-        <w:pStyle w:val="P68B1DB1-Normal2"/>
-      </w:pPr>
-      <w:r>
-        <w:t xml:space="preserve">A 1-hour slot between 9:00 AM and 6:00 PM</w:t>
+        <w:t>Kiedy?</w:t>
+      </w:r>
+    </w:p>
+    <w:p>
+      <w:pPr>
+        <w:rPr>
+          <w:rFonts w:ascii="IBM Plex Sans" w:hAnsi="IBM Plex Sans" w:cs="IBM Plex Sans" w:eastAsia="IBM Plex Sans"/>
+          <w:b w:val="1"/>
+        </w:rPr>
+        <w:pStyle w:val="P68B1DB1-Normal2"/>
+      </w:pPr>
+      <w:r>
+        <w:t xml:space="preserve">Godzinne okno czasowe między 9:00 a 18:00</w:t>
       </w:r>
       <w:r>
         <w:rPr>
@@ -348,33 +348,33 @@
         <w:t xml:space="preserve"> </w:t>
       </w:r>
       <w:r>
-        <w:t xml:space="preserve">from [DATE] to [DATE]</w:t>
-      </w:r>
-    </w:p>
-    <w:p>
-      <w:pPr>
-        <w:rPr>
-          <w:rFonts w:ascii="IBM Plex Sans" w:hAnsi="IBM Plex Sans" w:cs="IBM Plex Sans" w:eastAsia="IBM Plex Sans"/>
-          <w:b w:val="1"/>
-        </w:rPr>
-      </w:pPr>
-    </w:p>
-    <w:p>
-      <w:pPr>
-        <w:rPr>
-          <w:rFonts w:ascii="IBM Plex Sans" w:hAnsi="IBM Plex Sans" w:cs="IBM Plex Sans" w:eastAsia="IBM Plex Sans"/>
-        </w:rPr>
-        <w:pStyle w:val="P68B1DB1-Normal2"/>
-      </w:pPr>
-      <w:r>
-        <w:rPr>
-          <w:b w:val="1"/>
-        </w:rPr>
-        <w:t>Where?</w:t>
-        <w:br w:type="textWrapping"/>
-      </w:r>
-      <w:r>
-        <w:t xml:space="preserve">To be confirmed</w:t>
+        <w:t xml:space="preserve">od [DATA] do [DATA]</w:t>
+      </w:r>
+    </w:p>
+    <w:p>
+      <w:pPr>
+        <w:rPr>
+          <w:rFonts w:ascii="IBM Plex Sans" w:hAnsi="IBM Plex Sans" w:cs="IBM Plex Sans" w:eastAsia="IBM Plex Sans"/>
+          <w:b w:val="1"/>
+        </w:rPr>
+      </w:pPr>
+    </w:p>
+    <w:p>
+      <w:pPr>
+        <w:rPr>
+          <w:rFonts w:ascii="IBM Plex Sans" w:hAnsi="IBM Plex Sans" w:cs="IBM Plex Sans" w:eastAsia="IBM Plex Sans"/>
+        </w:rPr>
+        <w:pStyle w:val="P68B1DB1-Normal2"/>
+      </w:pPr>
+      <w:r>
+        <w:rPr>
+          <w:b w:val="1"/>
+        </w:rPr>
+        <w:t>Gdzie?</w:t>
+        <w:br w:type="textWrapping"/>
+      </w:r>
+      <w:r>
+        <w:t xml:space="preserve">Do potwierdzenia</w:t>
       </w:r>
     </w:p>
     <w:p>
@@ -393,101 +393,101 @@
         <w:pStyle w:val="P68B1DB1-Normal4"/>
       </w:pPr>
       <w:r>
-        <w:t xml:space="preserve">How to book a slot?</w:t>
-      </w:r>
-    </w:p>
-    <w:p>
-      <w:pPr>
-        <w:rPr>
-          <w:rFonts w:ascii="IBM Plex Sans" w:hAnsi="IBM Plex Sans" w:cs="IBM Plex Sans" w:eastAsia="IBM Plex Sans"/>
-        </w:rPr>
-        <w:pStyle w:val="P68B1DB1-Normal2"/>
-      </w:pPr>
-      <w:r>
-        <w:t xml:space="preserve">Pick a date and time, and reply to this email by [DATE]  (first come, first served)</w:t>
-      </w:r>
-    </w:p>
-    <w:p>
-      <w:pPr>
-        <w:rPr>
-          <w:rFonts w:ascii="IBM Plex Sans" w:hAnsi="IBM Plex Sans" w:cs="IBM Plex Sans" w:eastAsia="IBM Plex Sans"/>
-        </w:rPr>
-      </w:pPr>
-    </w:p>
-    <w:p>
-      <w:pPr>
-        <w:rPr>
-          <w:rFonts w:ascii="IBM Plex Sans" w:hAnsi="IBM Plex Sans" w:cs="IBM Plex Sans" w:eastAsia="IBM Plex Sans"/>
-        </w:rPr>
-        <w:pStyle w:val="P68B1DB1-Normal2"/>
-      </w:pPr>
-      <w:r>
-        <w:t xml:space="preserve">You’re welcome to bring along your clients and friends interested in learning more about trading on Deriv.</w:t>
-      </w:r>
-    </w:p>
-    <w:p>
-      <w:pPr>
-        <w:rPr>
-          <w:rFonts w:ascii="IBM Plex Sans" w:hAnsi="IBM Plex Sans" w:cs="IBM Plex Sans" w:eastAsia="IBM Plex Sans"/>
-        </w:rPr>
-      </w:pPr>
-    </w:p>
-    <w:p>
-      <w:pPr>
-        <w:rPr>
-          <w:rFonts w:ascii="IBM Plex Sans" w:hAnsi="IBM Plex Sans" w:cs="IBM Plex Sans" w:eastAsia="IBM Plex Sans"/>
-        </w:rPr>
-        <w:pStyle w:val="P68B1DB1-Normal2"/>
-      </w:pPr>
-      <w:r>
-        <w:t xml:space="preserve">We’re grateful for your continuous support and look forward to meeting you!</w:t>
-      </w:r>
-    </w:p>
-    <w:p>
-      <w:pPr>
-        <w:rPr>
-          <w:rFonts w:ascii="IBM Plex Sans" w:hAnsi="IBM Plex Sans" w:cs="IBM Plex Sans" w:eastAsia="IBM Plex Sans"/>
-        </w:rPr>
-      </w:pPr>
-    </w:p>
-    <w:p>
-      <w:pPr>
-        <w:rPr>
-          <w:rFonts w:ascii="IBM Plex Sans" w:hAnsi="IBM Plex Sans" w:cs="IBM Plex Sans" w:eastAsia="IBM Plex Sans"/>
-        </w:rPr>
-        <w:pStyle w:val="P68B1DB1-Normal2"/>
-      </w:pPr>
-      <w:r>
-        <w:t xml:space="preserve">P.S. We’re giving out free Deriv merchandise. Don’t miss out!</w:t>
-      </w:r>
-    </w:p>
-    <w:p>
-      <w:pPr>
-        <w:rPr>
-          <w:rFonts w:ascii="IBM Plex Sans" w:hAnsi="IBM Plex Sans" w:cs="IBM Plex Sans" w:eastAsia="IBM Plex Sans"/>
-        </w:rPr>
-      </w:pPr>
-    </w:p>
-    <w:p>
-      <w:pPr>
-        <w:rPr>
-          <w:rFonts w:ascii="IBM Plex Sans" w:hAnsi="IBM Plex Sans" w:cs="IBM Plex Sans" w:eastAsia="IBM Plex Sans"/>
-        </w:rPr>
-        <w:pStyle w:val="P68B1DB1-Normal2"/>
-      </w:pPr>
-      <w:r>
-        <w:t xml:space="preserve">If you have questions, contact us </w:t>
-      </w:r>
-    </w:p>
-    <w:p>
-      <w:pPr>
-        <w:rPr>
-          <w:rFonts w:ascii="IBM Plex Sans" w:hAnsi="IBM Plex Sans" w:cs="IBM Plex Sans" w:eastAsia="IBM Plex Sans"/>
-        </w:rPr>
-        <w:pStyle w:val="P68B1DB1-Normal2"/>
-      </w:pPr>
-      <w:r>
-        <w:t xml:space="preserve">[AFFILIATE MANAGER NO] (Viber/WhatsApp) | [AFFILIATE MANAGER EMAIL]</w:t>
+        <w:t xml:space="preserve">Jak zarezerwować termin?</w:t>
+      </w:r>
+    </w:p>
+    <w:p>
+      <w:pPr>
+        <w:rPr>
+          <w:rFonts w:ascii="IBM Plex Sans" w:hAnsi="IBM Plex Sans" w:cs="IBM Plex Sans" w:eastAsia="IBM Plex Sans"/>
+        </w:rPr>
+        <w:pStyle w:val="P68B1DB1-Normal2"/>
+      </w:pPr>
+      <w:r>
+        <w:t xml:space="preserve">Wybierz datę i godzinę, a następnie odpowiedz na ten e-mail do [DATA] (kto pierwszy, ten lepszy)</w:t>
+      </w:r>
+    </w:p>
+    <w:p>
+      <w:pPr>
+        <w:rPr>
+          <w:rFonts w:ascii="IBM Plex Sans" w:hAnsi="IBM Plex Sans" w:cs="IBM Plex Sans" w:eastAsia="IBM Plex Sans"/>
+        </w:rPr>
+      </w:pPr>
+    </w:p>
+    <w:p>
+      <w:pPr>
+        <w:rPr>
+          <w:rFonts w:ascii="IBM Plex Sans" w:hAnsi="IBM Plex Sans" w:cs="IBM Plex Sans" w:eastAsia="IBM Plex Sans"/>
+        </w:rPr>
+        <w:pStyle w:val="P68B1DB1-Normal2"/>
+      </w:pPr>
+      <w:r>
+        <w:t xml:space="preserve">Możesz zabrać ze sobą swoich klientów i przyjaciół, którzy interesują się nauką o handlu na Deriv.</w:t>
+      </w:r>
+    </w:p>
+    <w:p>
+      <w:pPr>
+        <w:rPr>
+          <w:rFonts w:ascii="IBM Plex Sans" w:hAnsi="IBM Plex Sans" w:cs="IBM Plex Sans" w:eastAsia="IBM Plex Sans"/>
+        </w:rPr>
+      </w:pPr>
+    </w:p>
+    <w:p>
+      <w:pPr>
+        <w:rPr>
+          <w:rFonts w:ascii="IBM Plex Sans" w:hAnsi="IBM Plex Sans" w:cs="IBM Plex Sans" w:eastAsia="IBM Plex Sans"/>
+        </w:rPr>
+        <w:pStyle w:val="P68B1DB1-Normal2"/>
+      </w:pPr>
+      <w:r>
+        <w:t xml:space="preserve">Jesteśmy wdzięczni za Twoje ciągłe wsparcie i nie możemy się doczekać spotkania z Tobą!</w:t>
+      </w:r>
+    </w:p>
+    <w:p>
+      <w:pPr>
+        <w:rPr>
+          <w:rFonts w:ascii="IBM Plex Sans" w:hAnsi="IBM Plex Sans" w:cs="IBM Plex Sans" w:eastAsia="IBM Plex Sans"/>
+        </w:rPr>
+      </w:pPr>
+    </w:p>
+    <w:p>
+      <w:pPr>
+        <w:rPr>
+          <w:rFonts w:ascii="IBM Plex Sans" w:hAnsi="IBM Plex Sans" w:cs="IBM Plex Sans" w:eastAsia="IBM Plex Sans"/>
+        </w:rPr>
+        <w:pStyle w:val="P68B1DB1-Normal2"/>
+      </w:pPr>
+      <w:r>
+        <w:t xml:space="preserve">P.S. Dajemy darmowe gadżety Deriv. Nie przegap!</w:t>
+      </w:r>
+    </w:p>
+    <w:p>
+      <w:pPr>
+        <w:rPr>
+          <w:rFonts w:ascii="IBM Plex Sans" w:hAnsi="IBM Plex Sans" w:cs="IBM Plex Sans" w:eastAsia="IBM Plex Sans"/>
+        </w:rPr>
+      </w:pPr>
+    </w:p>
+    <w:p>
+      <w:pPr>
+        <w:rPr>
+          <w:rFonts w:ascii="IBM Plex Sans" w:hAnsi="IBM Plex Sans" w:cs="IBM Plex Sans" w:eastAsia="IBM Plex Sans"/>
+        </w:rPr>
+        <w:pStyle w:val="P68B1DB1-Normal2"/>
+      </w:pPr>
+      <w:r>
+        <w:t xml:space="preserve">Jeśli masz pytania, skontaktuj się z nami </w:t>
+      </w:r>
+    </w:p>
+    <w:p>
+      <w:pPr>
+        <w:rPr>
+          <w:rFonts w:ascii="IBM Plex Sans" w:hAnsi="IBM Plex Sans" w:cs="IBM Plex Sans" w:eastAsia="IBM Plex Sans"/>
+        </w:rPr>
+        <w:pStyle w:val="P68B1DB1-Normal2"/>
+      </w:pPr>
+      <w:r>
+        <w:t xml:space="preserve">[NUMER MENEDŻERA PARTNERSKIEGO] (Viber/WhatsApp) | [EMAIL MENEDŻERA PARTNERSKIEGO]</w:t>
       </w:r>
     </w:p>
     <w:bookmarkStart w:colFirst="0" w:colLast="0" w:name="p49jshfwap3b" w:id="2"/>
@@ -506,11 +506,11 @@
         <w:rPr>
           <w:b w:val="1"/>
         </w:rPr>
-        <w:t>SPANISH</w:t>
-        <w:br w:type="textWrapping"/>
-      </w:r>
-      <w:r>
-        <w:t xml:space="preserve">Back to</w:t>
+        <w:t>HISZPAŃSKI</w:t>
+        <w:br w:type="textWrapping"/>
+      </w:r>
+      <w:r>
+        <w:t xml:space="preserve">Powrót do</w:t>
       </w:r>
       <w:r>
         <w:rPr>
@@ -525,7 +525,7 @@
             <w:color w:val="1155cc"/>
             <w:u w:val="single"/>
           </w:rPr>
-          <w:t>English</w:t>
+          <w:t>Angielskiego</w:t>
         </w:r>
       </w:hyperlink>
     </w:p>
@@ -549,19 +549,19 @@
         <w:rPr>
           <w:b w:val="1"/>
         </w:rPr>
-        <w:t xml:space="preserve">Subject line:</w:t>
-      </w:r>
-      <w:r>
-        <w:br w:type="textWrapping"/>
-        <w:t xml:space="preserve">Reunión de afiliados de Deriv | [CITY NAME] | [DATE]</w:t>
-        <w:br w:type="textWrapping"/>
-        <w:br w:type="textWrapping"/>
-      </w:r>
-      <w:r>
-        <w:rPr>
-          <w:b w:val="1"/>
-        </w:rPr>
-        <w:t>Body:</w:t>
+        <w:t>Temat:</w:t>
+      </w:r>
+      <w:r>
+        <w:br w:type="textWrapping"/>
+        <w:t xml:space="preserve">Spotkanie afiliantów Deriv | [NAZWA MIASTA] | [DATA]</w:t>
+        <w:br w:type="textWrapping"/>
+        <w:br w:type="textWrapping"/>
+      </w:r>
+      <w:r>
+        <w:rPr>
+          <w:b w:val="1"/>
+        </w:rPr>
+        <w:t>Treść:</w:t>
       </w:r>
     </w:p>
     <w:p>
@@ -576,36 +576,36 @@
       <w:bookmarkStart w:colFirst="0" w:colLast="0" w:name="_pfbacnt3f3qn" w:id="3"/>
       <w:bookmarkEnd w:id="3"/>
       <w:r>
-        <w:t xml:space="preserve">Nos vemos en [CITY NAME]!</w:t>
-      </w:r>
-    </w:p>
-    <w:p>
-      <w:pPr>
-        <w:rPr>
-          <w:rFonts w:ascii="IBM Plex Sans" w:hAnsi="IBM Plex Sans" w:cs="IBM Plex Sans" w:eastAsia="IBM Plex Sans"/>
-        </w:rPr>
-        <w:pStyle w:val="P68B1DB1-Normal2"/>
-      </w:pPr>
-      <w:r>
-        <w:t xml:space="preserve">¡Buenas noticias! Estaremos en [CITY NAME] desde el [DATE] hasta el [DATE] de 2023. Nuestro equipo de afiliados, dirigido por el Gerente de Cuentas [AFFILIATE MANAGER NAME] de [COUNTRY], espera tener una sesión exclusiva contigo.</w:t>
-      </w:r>
-    </w:p>
-    <w:p>
-      <w:pPr>
-        <w:rPr>
-          <w:rFonts w:ascii="IBM Plex Sans" w:hAnsi="IBM Plex Sans" w:cs="IBM Plex Sans" w:eastAsia="IBM Plex Sans"/>
-        </w:rPr>
-      </w:pPr>
-    </w:p>
-    <w:p>
-      <w:pPr>
-        <w:rPr>
-          <w:rFonts w:ascii="IBM Plex Sans" w:hAnsi="IBM Plex Sans" w:cs="IBM Plex Sans" w:eastAsia="IBM Plex Sans"/>
-        </w:rPr>
-        <w:pStyle w:val="P68B1DB1-Normal2"/>
-      </w:pPr>
-      <w:r>
-        <w:t xml:space="preserve">Nos encantaría conocer tu experiencia con nuestro programa de afiliados. Si hay alguna forma en la que podamos mejorar tu experiencia, esta es tu oportunidad para contarnos.</w:t>
+        <w:t xml:space="preserve">Do zobaczenia w [NAZWA MIASTA]!</w:t>
+      </w:r>
+    </w:p>
+    <w:p>
+      <w:pPr>
+        <w:rPr>
+          <w:rFonts w:ascii="IBM Plex Sans" w:hAnsi="IBM Plex Sans" w:cs="IBM Plex Sans" w:eastAsia="IBM Plex Sans"/>
+        </w:rPr>
+        <w:pStyle w:val="P68B1DB1-Normal2"/>
+      </w:pPr>
+      <w:r>
+        <w:t xml:space="preserve">Wspaniałe wieści! Będziemy w [NAZWA MIASTA] od [DATA] do [DATA] 2023. Nasz zespół afiliantów, kierowany przez menedżera kraju [IMIĘ MENEDŻERA PARTNERSKIEGO] z [KRAJ], oczekuje ekskluzywnej sesji z Tobą.</w:t>
+      </w:r>
+    </w:p>
+    <w:p>
+      <w:pPr>
+        <w:rPr>
+          <w:rFonts w:ascii="IBM Plex Sans" w:hAnsi="IBM Plex Sans" w:cs="IBM Plex Sans" w:eastAsia="IBM Plex Sans"/>
+        </w:rPr>
+      </w:pPr>
+    </w:p>
+    <w:p>
+      <w:pPr>
+        <w:rPr>
+          <w:rFonts w:ascii="IBM Plex Sans" w:hAnsi="IBM Plex Sans" w:cs="IBM Plex Sans" w:eastAsia="IBM Plex Sans"/>
+        </w:rPr>
+        <w:pStyle w:val="P68B1DB1-Normal2"/>
+      </w:pPr>
+      <w:r>
+        <w:t xml:space="preserve">Chcielibyśmy poznać Twoje doświadczenia z naszym programem afiliacyjnym. Jeśli jest jakaś możliwość, abyśmy poprawili Twoje doświadczenia, to jest Twoja okazja, aby nam o tym powiedzieć.</w:t>
       </w:r>
     </w:p>
     <w:p>
@@ -624,18 +624,18 @@
         <w:pStyle w:val="P68B1DB1-Normal4"/>
       </w:pPr>
       <w:r>
-        <w:t>¿Cuándo?</w:t>
-      </w:r>
-    </w:p>
-    <w:p>
-      <w:pPr>
-        <w:rPr>
-          <w:rFonts w:ascii="IBM Plex Sans" w:hAnsi="IBM Plex Sans" w:cs="IBM Plex Sans" w:eastAsia="IBM Plex Sans"/>
-        </w:rPr>
-        <w:pStyle w:val="P68B1DB1-Normal2"/>
-      </w:pPr>
-      <w:r>
-        <w:t xml:space="preserve">Una hora entre las 9:00 y las 18:00 de [DATE] a [DATE].</w:t>
+        <w:t>Kiedy?</w:t>
+      </w:r>
+    </w:p>
+    <w:p>
+      <w:pPr>
+        <w:rPr>
+          <w:rFonts w:ascii="IBM Plex Sans" w:hAnsi="IBM Plex Sans" w:cs="IBM Plex Sans" w:eastAsia="IBM Plex Sans"/>
+        </w:rPr>
+        <w:pStyle w:val="P68B1DB1-Normal2"/>
+      </w:pPr>
+      <w:r>
+        <w:t xml:space="preserve">Godzina między 9:00 a 18:00 od [DATA] do [DATA].</w:t>
       </w:r>
     </w:p>
     <w:p>
@@ -654,18 +654,18 @@
         <w:pStyle w:val="P68B1DB1-Normal4"/>
       </w:pPr>
       <w:r>
-        <w:t>¿Dónde?</w:t>
-      </w:r>
-    </w:p>
-    <w:p>
-      <w:pPr>
-        <w:rPr>
-          <w:rFonts w:ascii="IBM Plex Sans" w:hAnsi="IBM Plex Sans" w:cs="IBM Plex Sans" w:eastAsia="IBM Plex Sans"/>
-        </w:rPr>
-        <w:pStyle w:val="P68B1DB1-Normal2"/>
-      </w:pPr>
-      <w:r>
-        <w:t xml:space="preserve">Por confirmar</w:t>
+        <w:t>Gdzie?</w:t>
+      </w:r>
+    </w:p>
+    <w:p>
+      <w:pPr>
+        <w:rPr>
+          <w:rFonts w:ascii="IBM Plex Sans" w:hAnsi="IBM Plex Sans" w:cs="IBM Plex Sans" w:eastAsia="IBM Plex Sans"/>
+        </w:rPr>
+        <w:pStyle w:val="P68B1DB1-Normal2"/>
+      </w:pPr>
+      <w:r>
+        <w:t xml:space="preserve">Do potwierdzenia</w:t>
       </w:r>
     </w:p>
     <w:p>
@@ -684,108 +684,108 @@
         <w:pStyle w:val="P68B1DB1-Normal4"/>
       </w:pPr>
       <w:r>
-        <w:t xml:space="preserve">¿Cómo reservar un espacio?</w:t>
-      </w:r>
-    </w:p>
-    <w:p>
-      <w:pPr>
-        <w:rPr>
-          <w:rFonts w:ascii="IBM Plex Sans" w:hAnsi="IBM Plex Sans" w:cs="IBM Plex Sans" w:eastAsia="IBM Plex Sans"/>
-        </w:rPr>
-        <w:pStyle w:val="P68B1DB1-Normal2"/>
-      </w:pPr>
-      <w:r>
-        <w:t xml:space="preserve">Elige una fecha y hora y responde a este correo electrónico antes del [DATE] (por orden de llegada).</w:t>
-      </w:r>
-    </w:p>
-    <w:p>
-      <w:pPr>
-        <w:rPr>
-          <w:rFonts w:ascii="IBM Plex Sans" w:hAnsi="IBM Plex Sans" w:cs="IBM Plex Sans" w:eastAsia="IBM Plex Sans"/>
-        </w:rPr>
-      </w:pPr>
-    </w:p>
-    <w:p>
-      <w:pPr>
-        <w:rPr>
-          <w:rFonts w:ascii="IBM Plex Sans" w:hAnsi="IBM Plex Sans" w:cs="IBM Plex Sans" w:eastAsia="IBM Plex Sans"/>
-        </w:rPr>
-        <w:pStyle w:val="P68B1DB1-Normal2"/>
-      </w:pPr>
-      <w:r>
-        <w:t xml:space="preserve">Te invitamos a traer a tus clientes y amigos interesados en aprender más sobre el trading en Deriv.</w:t>
-      </w:r>
-    </w:p>
-    <w:p>
-      <w:pPr>
-        <w:rPr>
-          <w:rFonts w:ascii="IBM Plex Sans" w:hAnsi="IBM Plex Sans" w:cs="IBM Plex Sans" w:eastAsia="IBM Plex Sans"/>
-        </w:rPr>
-      </w:pPr>
-    </w:p>
-    <w:p>
-      <w:pPr>
-        <w:rPr>
-          <w:rFonts w:ascii="IBM Plex Sans" w:hAnsi="IBM Plex Sans" w:cs="IBM Plex Sans" w:eastAsia="IBM Plex Sans"/>
-        </w:rPr>
-        <w:pStyle w:val="P68B1DB1-Normal2"/>
-      </w:pPr>
-      <w:r>
-        <w:t xml:space="preserve">Agradecemos tu continuo apoyo y estamos deseando reunirnos contigo.</w:t>
-      </w:r>
-    </w:p>
-    <w:p>
-      <w:pPr>
-        <w:rPr>
-          <w:rFonts w:ascii="IBM Plex Sans" w:hAnsi="IBM Plex Sans" w:cs="IBM Plex Sans" w:eastAsia="IBM Plex Sans"/>
-        </w:rPr>
-      </w:pPr>
-    </w:p>
-    <w:p>
-      <w:pPr>
-        <w:rPr>
-          <w:rFonts w:ascii="IBM Plex Sans" w:hAnsi="IBM Plex Sans" w:cs="IBM Plex Sans" w:eastAsia="IBM Plex Sans"/>
-        </w:rPr>
-        <w:pStyle w:val="P68B1DB1-Normal2"/>
-      </w:pPr>
-      <w:r>
-        <w:t xml:space="preserve">P.D. Vamos a regalar accesorios de Deriv. ¡No te lo pierdas!</w:t>
-      </w:r>
-    </w:p>
-    <w:p>
-      <w:pPr>
-        <w:rPr>
-          <w:rFonts w:ascii="IBM Plex Sans" w:hAnsi="IBM Plex Sans" w:cs="IBM Plex Sans" w:eastAsia="IBM Plex Sans"/>
-        </w:rPr>
-      </w:pPr>
-    </w:p>
-    <w:p>
-      <w:pPr>
-        <w:rPr>
-          <w:rFonts w:ascii="IBM Plex Sans" w:hAnsi="IBM Plex Sans" w:cs="IBM Plex Sans" w:eastAsia="IBM Plex Sans"/>
-        </w:rPr>
-        <w:pStyle w:val="P68B1DB1-Normal2"/>
-      </w:pPr>
-      <w:r>
-        <w:t xml:space="preserve">Si tienes preguntas, contáctanos</w:t>
-      </w:r>
-    </w:p>
-    <w:p>
-      <w:pPr>
-        <w:rPr>
-          <w:rFonts w:ascii="IBM Plex Sans" w:hAnsi="IBM Plex Sans" w:cs="IBM Plex Sans" w:eastAsia="IBM Plex Sans"/>
-        </w:rPr>
-      </w:pPr>
-    </w:p>
-    <w:p>
-      <w:pPr>
-        <w:rPr>
-          <w:rFonts w:ascii="IBM Plex Sans" w:hAnsi="IBM Plex Sans" w:cs="IBM Plex Sans" w:eastAsia="IBM Plex Sans"/>
-        </w:rPr>
-        <w:pStyle w:val="P68B1DB1-Normal2"/>
-      </w:pPr>
-      <w:r>
-        <w:t xml:space="preserve">[AFFILIATE MANAGER NO] (Viber/WhatsApp) | [AFFILIATE MANAGER EMAIL]</w:t>
+        <w:t xml:space="preserve">Jak zarezerwować miejsce?</w:t>
+      </w:r>
+    </w:p>
+    <w:p>
+      <w:pPr>
+        <w:rPr>
+          <w:rFonts w:ascii="IBM Plex Sans" w:hAnsi="IBM Plex Sans" w:cs="IBM Plex Sans" w:eastAsia="IBM Plex Sans"/>
+        </w:rPr>
+        <w:pStyle w:val="P68B1DB1-Normal2"/>
+      </w:pPr>
+      <w:r>
+        <w:t xml:space="preserve">Wybierz datę i godzinę i odpowiedz na ten e-mail przed [DATA] (kto pierwszy, ten lepszy).</w:t>
+      </w:r>
+    </w:p>
+    <w:p>
+      <w:pPr>
+        <w:rPr>
+          <w:rFonts w:ascii="IBM Plex Sans" w:hAnsi="IBM Plex Sans" w:cs="IBM Plex Sans" w:eastAsia="IBM Plex Sans"/>
+        </w:rPr>
+      </w:pPr>
+    </w:p>
+    <w:p>
+      <w:pPr>
+        <w:rPr>
+          <w:rFonts w:ascii="IBM Plex Sans" w:hAnsi="IBM Plex Sans" w:cs="IBM Plex Sans" w:eastAsia="IBM Plex Sans"/>
+        </w:rPr>
+        <w:pStyle w:val="P68B1DB1-Normal2"/>
+      </w:pPr>
+      <w:r>
+        <w:t xml:space="preserve">Zachęcamy do przyprowadzania klientów i przyjaciół, którzy chcą dowiedzieć się więcej o handlu na Deriv.</w:t>
+      </w:r>
+    </w:p>
+    <w:p>
+      <w:pPr>
+        <w:rPr>
+          <w:rFonts w:ascii="IBM Plex Sans" w:hAnsi="IBM Plex Sans" w:cs="IBM Plex Sans" w:eastAsia="IBM Plex Sans"/>
+        </w:rPr>
+      </w:pPr>
+    </w:p>
+    <w:p>
+      <w:pPr>
+        <w:rPr>
+          <w:rFonts w:ascii="IBM Plex Sans" w:hAnsi="IBM Plex Sans" w:cs="IBM Plex Sans" w:eastAsia="IBM Plex Sans"/>
+        </w:rPr>
+        <w:pStyle w:val="P68B1DB1-Normal2"/>
+      </w:pPr>
+      <w:r>
+        <w:t xml:space="preserve">Doceniamy Twoje ciągłe wsparcie i czekamy na spotkanie z Tobą.</w:t>
+      </w:r>
+    </w:p>
+    <w:p>
+      <w:pPr>
+        <w:rPr>
+          <w:rFonts w:ascii="IBM Plex Sans" w:hAnsi="IBM Plex Sans" w:cs="IBM Plex Sans" w:eastAsia="IBM Plex Sans"/>
+        </w:rPr>
+      </w:pPr>
+    </w:p>
+    <w:p>
+      <w:pPr>
+        <w:rPr>
+          <w:rFonts w:ascii="IBM Plex Sans" w:hAnsi="IBM Plex Sans" w:cs="IBM Plex Sans" w:eastAsia="IBM Plex Sans"/>
+        </w:rPr>
+        <w:pStyle w:val="P68B1DB1-Normal2"/>
+      </w:pPr>
+      <w:r>
+        <w:t xml:space="preserve">P.D. Będziemy rozdawać darmowe gadżety Deriv. Nie przegap okazji!</w:t>
+      </w:r>
+    </w:p>
+    <w:p>
+      <w:pPr>
+        <w:rPr>
+          <w:rFonts w:ascii="IBM Plex Sans" w:hAnsi="IBM Plex Sans" w:cs="IBM Plex Sans" w:eastAsia="IBM Plex Sans"/>
+        </w:rPr>
+      </w:pPr>
+    </w:p>
+    <w:p>
+      <w:pPr>
+        <w:rPr>
+          <w:rFonts w:ascii="IBM Plex Sans" w:hAnsi="IBM Plex Sans" w:cs="IBM Plex Sans" w:eastAsia="IBM Plex Sans"/>
+        </w:rPr>
+        <w:pStyle w:val="P68B1DB1-Normal2"/>
+      </w:pPr>
+      <w:r>
+        <w:t xml:space="preserve">Jeśli masz pytania, skontaktuj się z nami</w:t>
+      </w:r>
+    </w:p>
+    <w:p>
+      <w:pPr>
+        <w:rPr>
+          <w:rFonts w:ascii="IBM Plex Sans" w:hAnsi="IBM Plex Sans" w:cs="IBM Plex Sans" w:eastAsia="IBM Plex Sans"/>
+        </w:rPr>
+      </w:pPr>
+    </w:p>
+    <w:p>
+      <w:pPr>
+        <w:rPr>
+          <w:rFonts w:ascii="IBM Plex Sans" w:hAnsi="IBM Plex Sans" w:cs="IBM Plex Sans" w:eastAsia="IBM Plex Sans"/>
+        </w:rPr>
+        <w:pStyle w:val="P68B1DB1-Normal2"/>
+      </w:pPr>
+      <w:r>
+        <w:t xml:space="preserve">[NUMER MENEDŻERA PARTNERSKIEGO] (Viber/WhatsApp) | [EMAIL MENEDŻERA PARTNERSKIEGO]</w:t>
       </w:r>
     </w:p>
     <w:p>
@@ -839,11 +839,11 @@
         <w:rPr>
           <w:b w:val="1"/>
         </w:rPr>
-        <w:t>PORTUGUESE</w:t>
-        <w:br w:type="textWrapping"/>
-      </w:r>
-      <w:r>
-        <w:t xml:space="preserve">Back to</w:t>
+        <w:t>PORTUGALSKI</w:t>
+        <w:br w:type="textWrapping"/>
+      </w:r>
+      <w:r>
+        <w:t xml:space="preserve">Powrót do</w:t>
       </w:r>
       <w:r>
         <w:rPr>
@@ -858,7 +858,7 @@
             <w:color w:val="1155cc"/>
             <w:u w:val="single"/>
           </w:rPr>
-          <w:t>English</w:t>
+          <w:t>Angielskiego</w:t>
         </w:r>
       </w:hyperlink>
     </w:p>
@@ -882,19 +882,19 @@
         <w:rPr>
           <w:b w:val="1"/>
         </w:rPr>
-        <w:t xml:space="preserve">Subject line:</w:t>
-      </w:r>
-      <w:r>
-        <w:br w:type="textWrapping"/>
-        <w:t xml:space="preserve">Encontro de Afiliados da Deriv | [CITY NAME] | [DATE]</w:t>
-        <w:br w:type="textWrapping"/>
-        <w:br w:type="textWrapping"/>
-      </w:r>
-      <w:r>
-        <w:rPr>
-          <w:b w:val="1"/>
-        </w:rPr>
-        <w:t>Body:</w:t>
+        <w:t>Temat:</w:t>
+      </w:r>
+      <w:r>
+        <w:br w:type="textWrapping"/>
+        <w:t xml:space="preserve">Spotkanie afiliantów Deriv | [NAZWA MIASTA] | [DATA]</w:t>
+        <w:br w:type="textWrapping"/>
+        <w:br w:type="textWrapping"/>
+      </w:r>
+      <w:r>
+        <w:rPr>
+          <w:b w:val="1"/>
+        </w:rPr>
+        <w:t>Treść:</w:t>
       </w:r>
     </w:p>
     <w:p>
@@ -909,7 +909,7 @@
       <w:bookmarkStart w:colFirst="0" w:colLast="0" w:name="_u2a0y4o72pch" w:id="5"/>
       <w:bookmarkEnd w:id="5"/>
       <w:r>
-        <w:t xml:space="preserve">Esperamos você em [CITY NAME]!</w:t>
+        <w:t xml:space="preserve">Do zobaczenia w [NAZWA MIASTA]!</w:t>
       </w:r>
     </w:p>
     <w:p>
@@ -921,7 +921,7 @@
         <w:pStyle w:val="P68B1DB1-Normal2"/>
       </w:pPr>
       <w:r>
-        <w:t xml:space="preserve">Ótimas notícias! Estaremos em [CITY NAME] de [DATE] a [DATE] de 2023. Nossa equipe de afiliados, liderada por [AFFILIATE MANAGER NAME], Gerente de Afiliados do [COUNTRY], deseja realizar uma sessão exclusiva com você. </w:t>
+        <w:t xml:space="preserve">Wspaniałe wieści! Będziemy w [NAZWA MIASTA] od [DATA] do [DATA] 2023. Nasz zespół afiliantów, kierowany przez [IMIĘ MENEDŻERA PARTNERSKIEGO], menedżera afiliantów [KRAJ], pragnie zrealizować z Tobą ekskluzywną sesję. </w:t>
       </w:r>
     </w:p>
     <w:p>
@@ -941,7 +941,7 @@
         <w:pStyle w:val="P68B1DB1-Normal2"/>
       </w:pPr>
       <w:r>
-        <w:t xml:space="preserve">Gostaríamos de conhecer melhor a sua experiência com o nosso programa de afiliados. Caso haja alguma possibilidade de melhorarmos a sua experiência, esta é a oportunidade de compartilhar conosco. </w:t>
+        <w:t xml:space="preserve">Chcielibyśmy lepiej poznać Twoje doświadczenia z naszym programem partnerskim. Jeśli jest jakakolwiek możliwość poprawienia Twoich doświadczeń, to jest to szansa, aby się z nami tym podzielić. </w:t>
       </w:r>
     </w:p>
     <w:p>
@@ -962,7 +962,7 @@
         <w:pStyle w:val="P68B1DB1-Normal4"/>
       </w:pPr>
       <w:r>
-        <w:t>Quando?</w:t>
+        <w:t>Kiedy?</w:t>
       </w:r>
     </w:p>
     <w:p>
@@ -974,7 +974,7 @@
         <w:pStyle w:val="P68B1DB1-Normal2"/>
       </w:pPr>
       <w:r>
-        <w:t xml:space="preserve">Uma sessão de 1 hora, entre 9:00h e 18:00h, de [DATE] a [DATE]</w:t>
+        <w:t xml:space="preserve">Jedna godzina między 9:00 a 18:00, od [DATA] do [DATA]</w:t>
       </w:r>
     </w:p>
     <w:p>
@@ -997,11 +997,11 @@
         <w:rPr>
           <w:b w:val="1"/>
         </w:rPr>
-        <w:t>Onde?</w:t>
-        <w:br w:type="textWrapping"/>
-      </w:r>
-      <w:r>
-        <w:t xml:space="preserve">A confirmar</w:t>
+        <w:t>Gdzie?</w:t>
+        <w:br w:type="textWrapping"/>
+      </w:r>
+      <w:r>
+        <w:t xml:space="preserve">Do potwierdzenia</w:t>
       </w:r>
     </w:p>
     <w:p>
@@ -1022,7 +1022,7 @@
         <w:pStyle w:val="P68B1DB1-Normal4"/>
       </w:pPr>
       <w:r>
-        <w:t xml:space="preserve">Como reservar um horário?</w:t>
+        <w:t xml:space="preserve">Jak zarezerwować termin?</w:t>
       </w:r>
     </w:p>
     <w:p>
@@ -1034,7 +1034,7 @@
         <w:pStyle w:val="P68B1DB1-Normal2"/>
       </w:pPr>
       <w:r>
-        <w:t xml:space="preserve">Escolha uma data e um horário e responda a este e-mail até [DATE] (por ordem de chegada)</w:t>
+        <w:t xml:space="preserve">Wybierz datę i godzinę, a następnie odpowiedz na ten e-mail przed [DATA] (kto pierwszy, ten lepszy)</w:t>
       </w:r>
     </w:p>
     <w:p>
@@ -1054,7 +1054,7 @@
         <w:pStyle w:val="P68B1DB1-Normal2"/>
       </w:pPr>
       <w:r>
-        <w:t xml:space="preserve">Você está convidado(a) a trazer seus clientes e amigos que estejam interessados em aprender mais sobre a negociação na Deriv.</w:t>
+        <w:t xml:space="preserve">Jesteś zaproszony(a) do przyniesienia klientów i przyjaciół, którzy są zainteresowani nauką o handlu na Deriv.</w:t>
       </w:r>
     </w:p>
     <w:p>
@@ -1074,7 +1074,7 @@
         <w:pStyle w:val="P68B1DB1-Normal2"/>
       </w:pPr>
       <w:r>
-        <w:t xml:space="preserve">Agradecemos o seu apoio incondicional e estamos ansiosos por este  encontro!</w:t>
+        <w:t xml:space="preserve">Dziękujemy za Twoje stałe wsparcie i czekamy na spotkanie z Tobą!</w:t>
       </w:r>
     </w:p>
     <w:p>
@@ -1094,7 +1094,7 @@
         <w:pStyle w:val="P68B1DB1-Normal2"/>
       </w:pPr>
       <w:r>
-        <w:t xml:space="preserve">P.S. Iremos distribuir vários brindes da Deriv gratuitamente. Não perca! </w:t>
+        <w:t xml:space="preserve">P.S. Będziemy rozdawać darmowe produkty Deriv. Nie przegap! </w:t>
       </w:r>
     </w:p>
     <w:p>
@@ -1114,7 +1114,7 @@
         <w:pStyle w:val="P68B1DB1-Normal2"/>
       </w:pPr>
       <w:r>
-        <w:t xml:space="preserve">Se você tiver alguma dúvida, entre em contato conosco </w:t>
+        <w:t xml:space="preserve">Jeśli masz jakiekolwiek pytania, skontaktuj się z nami </w:t>
       </w:r>
     </w:p>
     <w:p>
@@ -1126,7 +1126,7 @@
         <w:pStyle w:val="P68B1DB1-Normal2"/>
       </w:pPr>
       <w:r>
-        <w:t xml:space="preserve">[AFFILIATE MANAGER NO] (Viber/WhatsApp) | [AFFILIATE MANAGER EMAIL]</w:t>
+        <w:t xml:space="preserve">[NUMER MENEDŻERA PARTNERSKIEGO] (Viber/WhatsApp) | [EMAIL MENEDŻERA PARTNERSKIEGO]</w:t>
       </w:r>
     </w:p>
     <w:p>
@@ -1187,11 +1187,11 @@
         <w:rPr>
           <w:b w:val="1"/>
         </w:rPr>
-        <w:t>FRENCH</w:t>
-        <w:br w:type="textWrapping"/>
-      </w:r>
-      <w:r>
-        <w:t xml:space="preserve">Back to</w:t>
+        <w:t>FRANCUSKI</w:t>
+        <w:br w:type="textWrapping"/>
+      </w:r>
+      <w:r>
+        <w:t xml:space="preserve">Powrót do</w:t>
       </w:r>
       <w:r>
         <w:rPr>
@@ -1206,7 +1206,7 @@
             <w:color w:val="1155cc"/>
             <w:u w:val="single"/>
           </w:rPr>
-          <w:t>English</w:t>
+          <w:t>Angielskiego</w:t>
         </w:r>
       </w:hyperlink>
     </w:p>
@@ -1230,19 +1230,19 @@
         <w:rPr>
           <w:b w:val="1"/>
         </w:rPr>
-        <w:t xml:space="preserve">Subject line:</w:t>
-      </w:r>
-      <w:r>
-        <w:br w:type="textWrapping"/>
-        <w:t xml:space="preserve">Réunion des affiliés Deriv | [CITY NAME] | [DATE]</w:t>
-        <w:br w:type="textWrapping"/>
-        <w:br w:type="textWrapping"/>
-      </w:r>
-      <w:r>
-        <w:rPr>
-          <w:b w:val="1"/>
-        </w:rPr>
-        <w:t>Body:</w:t>
+        <w:t>Temat:</w:t>
+      </w:r>
+      <w:r>
+        <w:br w:type="textWrapping"/>
+        <w:t xml:space="preserve">Spotkanie afiliantów Deriv | [NAZWA MIASTA] | [DATA]</w:t>
+        <w:br w:type="textWrapping"/>
+        <w:br w:type="textWrapping"/>
+      </w:r>
+      <w:r>
+        <w:rPr>
+          <w:b w:val="1"/>
+        </w:rPr>
+        <w:t>Treść:</w:t>
       </w:r>
     </w:p>
     <w:p>
@@ -1257,36 +1257,36 @@
       <w:bookmarkStart w:colFirst="0" w:colLast="0" w:name="_s55gjsmhieak" w:id="7"/>
       <w:bookmarkEnd w:id="7"/>
       <w:r>
-        <w:t xml:space="preserve">Rendez-vous dans [CITY NAME]!</w:t>
-      </w:r>
-    </w:p>
-    <w:p>
-      <w:pPr>
-        <w:rPr>
-          <w:rFonts w:ascii="IBM Plex Sans" w:hAnsi="IBM Plex Sans" w:cs="IBM Plex Sans" w:eastAsia="IBM Plex Sans"/>
-        </w:rPr>
-        <w:pStyle w:val="P68B1DB1-Normal2"/>
-      </w:pPr>
-      <w:r>
-        <w:t xml:space="preserve">Bonne nouvelle! Nous serons a  [CITY NAME] du [DATE] au [DATE] 2023. Notre équipe d'affiliation, dirigée par [COUNTRY] Responsable Pays [NOM DU GESTIONNAIRE AFFILIÉ], Nous attendons avec impatience une session exclusive en tête-à-tête avec vous.</w:t>
-      </w:r>
-    </w:p>
-    <w:p>
-      <w:pPr>
-        <w:rPr>
-          <w:rFonts w:ascii="IBM Plex Sans" w:hAnsi="IBM Plex Sans" w:cs="IBM Plex Sans" w:eastAsia="IBM Plex Sans"/>
-        </w:rPr>
-      </w:pPr>
-    </w:p>
-    <w:p>
-      <w:pPr>
-        <w:rPr>
-          <w:rFonts w:ascii="IBM Plex Sans" w:hAnsi="IBM Plex Sans" w:cs="IBM Plex Sans" w:eastAsia="IBM Plex Sans"/>
-        </w:rPr>
-        <w:pStyle w:val="P68B1DB1-Normal2"/>
-      </w:pPr>
-      <w:r>
-        <w:t xml:space="preserve">Nous aimerions connaître votre expérience avec notre programme d'affiliation. S'il existe un moyen d'améliorer votre expérience, voici votre chance de nous le dire.</w:t>
+        <w:t xml:space="preserve">Do zobaczenia w [NAZWA MIASTA]!</w:t>
+      </w:r>
+    </w:p>
+    <w:p>
+      <w:pPr>
+        <w:rPr>
+          <w:rFonts w:ascii="IBM Plex Sans" w:hAnsi="IBM Plex Sans" w:cs="IBM Plex Sans" w:eastAsia="IBM Plex Sans"/>
+        </w:rPr>
+        <w:pStyle w:val="P68B1DB1-Normal2"/>
+      </w:pPr>
+      <w:r>
+        <w:t xml:space="preserve">Dobre wieści! Będziemy w [NAZWA MIASTA] od [DATA] do [DATA] 2023. Nasz zespół afiliantów, kierowany przez [KRAJ] menedżera kraju [IMIE MENEDŻERA AFILIACJI], czeka na ekskluzywną sesję jeden na jeden z Tobą.</w:t>
+      </w:r>
+    </w:p>
+    <w:p>
+      <w:pPr>
+        <w:rPr>
+          <w:rFonts w:ascii="IBM Plex Sans" w:hAnsi="IBM Plex Sans" w:cs="IBM Plex Sans" w:eastAsia="IBM Plex Sans"/>
+        </w:rPr>
+      </w:pPr>
+    </w:p>
+    <w:p>
+      <w:pPr>
+        <w:rPr>
+          <w:rFonts w:ascii="IBM Plex Sans" w:hAnsi="IBM Plex Sans" w:cs="IBM Plex Sans" w:eastAsia="IBM Plex Sans"/>
+        </w:rPr>
+        <w:pStyle w:val="P68B1DB1-Normal2"/>
+      </w:pPr>
+      <w:r>
+        <w:t xml:space="preserve">Chcielibyśmy poznać Twoje doświadczenia z naszym programem partnerskim. Jeśli istnieje jakikolwiek sposób, aby poprawić Twoje doświadczenie, oto Twoja szansa, aby nam o tym powiedzieć.</w:t>
       </w:r>
     </w:p>
     <w:p>
@@ -1305,45 +1305,45 @@
         <w:pStyle w:val="P68B1DB1-Normal4"/>
       </w:pPr>
       <w:r>
-        <w:t xml:space="preserve">Quand ?</w:t>
-      </w:r>
-    </w:p>
-    <w:p>
-      <w:pPr>
-        <w:rPr>
-          <w:rFonts w:ascii="IBM Plex Sans" w:hAnsi="IBM Plex Sans" w:cs="IBM Plex Sans" w:eastAsia="IBM Plex Sans"/>
-          <w:b w:val="1"/>
-        </w:rPr>
-        <w:pStyle w:val="P68B1DB1-Normal2"/>
-      </w:pPr>
-      <w:r>
-        <w:t xml:space="preserve">Un créneau d'1h entre 9h00 et 18h00 à partir du [DATE] au [DATE]</w:t>
-      </w:r>
-    </w:p>
-    <w:p>
-      <w:pPr>
-        <w:rPr>
-          <w:rFonts w:ascii="IBM Plex Sans" w:hAnsi="IBM Plex Sans" w:cs="IBM Plex Sans" w:eastAsia="IBM Plex Sans"/>
-          <w:b w:val="1"/>
-        </w:rPr>
-      </w:pPr>
-    </w:p>
-    <w:p>
-      <w:pPr>
-        <w:rPr>
-          <w:rFonts w:ascii="IBM Plex Sans" w:hAnsi="IBM Plex Sans" w:cs="IBM Plex Sans" w:eastAsia="IBM Plex Sans"/>
-        </w:rPr>
-        <w:pStyle w:val="P68B1DB1-Normal2"/>
-      </w:pPr>
-      <w:r>
-        <w:rPr>
-          <w:b w:val="1"/>
-        </w:rPr>
-        <w:t>Où?</w:t>
-        <w:br w:type="textWrapping"/>
-      </w:r>
-      <w:r>
-        <w:t xml:space="preserve">à confirmer</w:t>
+        <w:t>Kiedy?</w:t>
+      </w:r>
+    </w:p>
+    <w:p>
+      <w:pPr>
+        <w:rPr>
+          <w:rFonts w:ascii="IBM Plex Sans" w:hAnsi="IBM Plex Sans" w:cs="IBM Plex Sans" w:eastAsia="IBM Plex Sans"/>
+          <w:b w:val="1"/>
+        </w:rPr>
+        <w:pStyle w:val="P68B1DB1-Normal2"/>
+      </w:pPr>
+      <w:r>
+        <w:t xml:space="preserve">Godzina 1 między 9:00 a 18:00 od [DATA] do [DATA]</w:t>
+      </w:r>
+    </w:p>
+    <w:p>
+      <w:pPr>
+        <w:rPr>
+          <w:rFonts w:ascii="IBM Plex Sans" w:hAnsi="IBM Plex Sans" w:cs="IBM Plex Sans" w:eastAsia="IBM Plex Sans"/>
+          <w:b w:val="1"/>
+        </w:rPr>
+      </w:pPr>
+    </w:p>
+    <w:p>
+      <w:pPr>
+        <w:rPr>
+          <w:rFonts w:ascii="IBM Plex Sans" w:hAnsi="IBM Plex Sans" w:cs="IBM Plex Sans" w:eastAsia="IBM Plex Sans"/>
+        </w:rPr>
+        <w:pStyle w:val="P68B1DB1-Normal2"/>
+      </w:pPr>
+      <w:r>
+        <w:rPr>
+          <w:b w:val="1"/>
+        </w:rPr>
+        <w:t>Gdzie?</w:t>
+        <w:br w:type="textWrapping"/>
+      </w:r>
+      <w:r>
+        <w:t xml:space="preserve">Do potwierdzenia</w:t>
       </w:r>
     </w:p>
     <w:p>
@@ -1362,101 +1362,101 @@
         <w:pStyle w:val="P68B1DB1-Normal4"/>
       </w:pPr>
       <w:r>
-        <w:t xml:space="preserve">Comment réserver un créneau ?</w:t>
-      </w:r>
-    </w:p>
-    <w:p>
-      <w:pPr>
-        <w:rPr>
-          <w:rFonts w:ascii="IBM Plex Sans" w:hAnsi="IBM Plex Sans" w:cs="IBM Plex Sans" w:eastAsia="IBM Plex Sans"/>
-        </w:rPr>
-        <w:pStyle w:val="P68B1DB1-Normal2"/>
-      </w:pPr>
-      <w:r>
-        <w:t xml:space="preserve">Choisissez une date et une heure, et répondez à cet e-mail avant le  [DATE]  (premier arrivé premier servi)</w:t>
-      </w:r>
-    </w:p>
-    <w:p>
-      <w:pPr>
-        <w:rPr>
-          <w:rFonts w:ascii="IBM Plex Sans" w:hAnsi="IBM Plex Sans" w:cs="IBM Plex Sans" w:eastAsia="IBM Plex Sans"/>
-        </w:rPr>
-      </w:pPr>
-    </w:p>
-    <w:p>
-      <w:pPr>
-        <w:rPr>
-          <w:rFonts w:ascii="IBM Plex Sans" w:hAnsi="IBM Plex Sans" w:cs="IBM Plex Sans" w:eastAsia="IBM Plex Sans"/>
-        </w:rPr>
-        <w:pStyle w:val="P68B1DB1-Normal2"/>
-      </w:pPr>
-      <w:r>
-        <w:t xml:space="preserve">Vous êtes invités à emmener vos clients et amis intéressés à en savoir plus sur le trading sur Deriv.</w:t>
-      </w:r>
-    </w:p>
-    <w:p>
-      <w:pPr>
-        <w:rPr>
-          <w:rFonts w:ascii="IBM Plex Sans" w:hAnsi="IBM Plex Sans" w:cs="IBM Plex Sans" w:eastAsia="IBM Plex Sans"/>
-        </w:rPr>
-      </w:pPr>
-    </w:p>
-    <w:p>
-      <w:pPr>
-        <w:rPr>
-          <w:rFonts w:ascii="IBM Plex Sans" w:hAnsi="IBM Plex Sans" w:cs="IBM Plex Sans" w:eastAsia="IBM Plex Sans"/>
-        </w:rPr>
-        <w:pStyle w:val="P68B1DB1-Normal2"/>
-      </w:pPr>
-      <w:r>
-        <w:t xml:space="preserve">Nous vous sommes reconnaissants pour votre soutien continu et avons hâte de vous rencontrer!</w:t>
-      </w:r>
-    </w:p>
-    <w:p>
-      <w:pPr>
-        <w:rPr>
-          <w:rFonts w:ascii="IBM Plex Sans" w:hAnsi="IBM Plex Sans" w:cs="IBM Plex Sans" w:eastAsia="IBM Plex Sans"/>
-        </w:rPr>
-      </w:pPr>
-    </w:p>
-    <w:p>
-      <w:pPr>
-        <w:rPr>
-          <w:rFonts w:ascii="IBM Plex Sans" w:hAnsi="IBM Plex Sans" w:cs="IBM Plex Sans" w:eastAsia="IBM Plex Sans"/>
-        </w:rPr>
-        <w:pStyle w:val="P68B1DB1-Normal2"/>
-      </w:pPr>
-      <w:r>
-        <w:t xml:space="preserve">P.S. Nous distribuons des produits Deriv gratuits. Ne manquez pas!</w:t>
-      </w:r>
-    </w:p>
-    <w:p>
-      <w:pPr>
-        <w:rPr>
-          <w:rFonts w:ascii="IBM Plex Sans" w:hAnsi="IBM Plex Sans" w:cs="IBM Plex Sans" w:eastAsia="IBM Plex Sans"/>
-        </w:rPr>
-      </w:pPr>
-    </w:p>
-    <w:p>
-      <w:pPr>
-        <w:rPr>
-          <w:rFonts w:ascii="IBM Plex Sans" w:hAnsi="IBM Plex Sans" w:cs="IBM Plex Sans" w:eastAsia="IBM Plex Sans"/>
-        </w:rPr>
-        <w:pStyle w:val="P68B1DB1-Normal2"/>
-      </w:pPr>
-      <w:r>
-        <w:t xml:space="preserve">Si vous avez des questions, contactez-nous sur </w:t>
-      </w:r>
-    </w:p>
-    <w:p>
-      <w:pPr>
-        <w:rPr>
-          <w:rFonts w:ascii="IBM Plex Sans" w:hAnsi="IBM Plex Sans" w:cs="IBM Plex Sans" w:eastAsia="IBM Plex Sans"/>
-        </w:rPr>
-        <w:pStyle w:val="P68B1DB1-Normal2"/>
-      </w:pPr>
-      <w:r>
-        <w:t xml:space="preserve">[AFFILIATE MANAGER NO] (Viber/WhatsApp) | [AFFILIATE MANAGER EMAIL]</w:t>
+        <w:t xml:space="preserve">Jak zarezerwować termin?</w:t>
+      </w:r>
+    </w:p>
+    <w:p>
+      <w:pPr>
+        <w:rPr>
+          <w:rFonts w:ascii="IBM Plex Sans" w:hAnsi="IBM Plex Sans" w:cs="IBM Plex Sans" w:eastAsia="IBM Plex Sans"/>
+        </w:rPr>
+        <w:pStyle w:val="P68B1DB1-Normal2"/>
+      </w:pPr>
+      <w:r>
+        <w:t xml:space="preserve">Wybierz datę i godzinę, a następnie odpowiedz na ten e-mail przed [DATA] (pierwszy przybył, pierwszy obsłużony)</w:t>
+      </w:r>
+    </w:p>
+    <w:p>
+      <w:pPr>
+        <w:rPr>
+          <w:rFonts w:ascii="IBM Plex Sans" w:hAnsi="IBM Plex Sans" w:cs="IBM Plex Sans" w:eastAsia="IBM Plex Sans"/>
+        </w:rPr>
+      </w:pPr>
+    </w:p>
+    <w:p>
+      <w:pPr>
+        <w:rPr>
+          <w:rFonts w:ascii="IBM Plex Sans" w:hAnsi="IBM Plex Sans" w:cs="IBM Plex Sans" w:eastAsia="IBM Plex Sans"/>
+        </w:rPr>
+        <w:pStyle w:val="P68B1DB1-Normal2"/>
+      </w:pPr>
+      <w:r>
+        <w:t xml:space="preserve">Jesteś zaproszony do przyprowadzenia swoich klientów i przyjaciół, którzy są zainteresowani nauką o handlu na Deriv.</w:t>
+      </w:r>
+    </w:p>
+    <w:p>
+      <w:pPr>
+        <w:rPr>
+          <w:rFonts w:ascii="IBM Plex Sans" w:hAnsi="IBM Plex Sans" w:cs="IBM Plex Sans" w:eastAsia="IBM Plex Sans"/>
+        </w:rPr>
+      </w:pPr>
+    </w:p>
+    <w:p>
+      <w:pPr>
+        <w:rPr>
+          <w:rFonts w:ascii="IBM Plex Sans" w:hAnsi="IBM Plex Sans" w:cs="IBM Plex Sans" w:eastAsia="IBM Plex Sans"/>
+        </w:rPr>
+        <w:pStyle w:val="P68B1DB1-Normal2"/>
+      </w:pPr>
+      <w:r>
+        <w:t xml:space="preserve">Jesteśmy wdzięczni za Twoje stałe wsparcie i nie możemy się doczekać spotkania!</w:t>
+      </w:r>
+    </w:p>
+    <w:p>
+      <w:pPr>
+        <w:rPr>
+          <w:rFonts w:ascii="IBM Plex Sans" w:hAnsi="IBM Plex Sans" w:cs="IBM Plex Sans" w:eastAsia="IBM Plex Sans"/>
+        </w:rPr>
+      </w:pPr>
+    </w:p>
+    <w:p>
+      <w:pPr>
+        <w:rPr>
+          <w:rFonts w:ascii="IBM Plex Sans" w:hAnsi="IBM Plex Sans" w:cs="IBM Plex Sans" w:eastAsia="IBM Plex Sans"/>
+        </w:rPr>
+        <w:pStyle w:val="P68B1DB1-Normal2"/>
+      </w:pPr>
+      <w:r>
+        <w:t xml:space="preserve">P.S. Rozdajemy darmowe produkty Deriv. Nie przegap!</w:t>
+      </w:r>
+    </w:p>
+    <w:p>
+      <w:pPr>
+        <w:rPr>
+          <w:rFonts w:ascii="IBM Plex Sans" w:hAnsi="IBM Plex Sans" w:cs="IBM Plex Sans" w:eastAsia="IBM Plex Sans"/>
+        </w:rPr>
+      </w:pPr>
+    </w:p>
+    <w:p>
+      <w:pPr>
+        <w:rPr>
+          <w:rFonts w:ascii="IBM Plex Sans" w:hAnsi="IBM Plex Sans" w:cs="IBM Plex Sans" w:eastAsia="IBM Plex Sans"/>
+        </w:rPr>
+        <w:pStyle w:val="P68B1DB1-Normal2"/>
+      </w:pPr>
+      <w:r>
+        <w:t xml:space="preserve">Jeśli masz pytania, skontaktuj się z nami </w:t>
+      </w:r>
+    </w:p>
+    <w:p>
+      <w:pPr>
+        <w:rPr>
+          <w:rFonts w:ascii="IBM Plex Sans" w:hAnsi="IBM Plex Sans" w:cs="IBM Plex Sans" w:eastAsia="IBM Plex Sans"/>
+        </w:rPr>
+        <w:pStyle w:val="P68B1DB1-Normal2"/>
+      </w:pPr>
+      <w:r>
+        <w:t xml:space="preserve">[NUMER MENEDŻERA PARTNERSKIEGO] (Viber/WhatsApp) | [EMAIL MENEDŻERA PARTNERSKIEGO]</w:t>
       </w:r>
     </w:p>
     <w:p>
@@ -1510,11 +1510,11 @@
         <w:rPr>
           <w:b w:val="1"/>
         </w:rPr>
-        <w:t>VIETNAMESE</w:t>
-        <w:br w:type="textWrapping"/>
-      </w:r>
-      <w:r>
-        <w:t xml:space="preserve">Back to</w:t>
+        <w:t>WIETNAMSKI</w:t>
+        <w:br w:type="textWrapping"/>
+      </w:r>
+      <w:r>
+        <w:t xml:space="preserve">Powrót do</w:t>
       </w:r>
       <w:r>
         <w:rPr>
@@ -1529,7 +1529,7 @@
             <w:color w:val="1155cc"/>
             <w:u w:val="single"/>
           </w:rPr>
-          <w:t>English</w:t>
+          <w:t>Angielskiego</w:t>
         </w:r>
       </w:hyperlink>
     </w:p>
@@ -1553,19 +1553,19 @@
         <w:rPr>
           <w:b w:val="1"/>
         </w:rPr>
-        <w:t xml:space="preserve">Subject line:</w:t>
-      </w:r>
-      <w:r>
-        <w:br w:type="textWrapping"/>
-        <w:t xml:space="preserve">Gặp gỡ đối tác liên kết Deriv | [CITY NAME] | [DATE]</w:t>
-        <w:br w:type="textWrapping"/>
-        <w:br w:type="textWrapping"/>
-      </w:r>
-      <w:r>
-        <w:rPr>
-          <w:b w:val="1"/>
-        </w:rPr>
-        <w:t>Body:</w:t>
+        <w:t>Temat:</w:t>
+      </w:r>
+      <w:r>
+        <w:br w:type="textWrapping"/>
+        <w:t xml:space="preserve">Spotkanie partnerów Deriv | [NAZWA MIASTA] | [DATA]</w:t>
+        <w:br w:type="textWrapping"/>
+        <w:br w:type="textWrapping"/>
+      </w:r>
+      <w:r>
+        <w:rPr>
+          <w:b w:val="1"/>
+        </w:rPr>
+        <w:t>Treść:</w:t>
       </w:r>
     </w:p>
     <w:p>
@@ -1580,36 +1580,36 @@
       <w:bookmarkStart w:colFirst="0" w:colLast="0" w:name="_bri0tabff39y" w:id="9"/>
       <w:bookmarkEnd w:id="9"/>
       <w:r>
-        <w:t xml:space="preserve">Hẹn gặp bạn tại [CITY NAME]!</w:t>
-      </w:r>
-    </w:p>
-    <w:p>
-      <w:pPr>
-        <w:rPr>
-          <w:rFonts w:ascii="IBM Plex Sans" w:hAnsi="IBM Plex Sans" w:cs="IBM Plex Sans" w:eastAsia="IBM Plex Sans"/>
-        </w:rPr>
-        <w:pStyle w:val="P68B1DB1-Normal2"/>
-      </w:pPr>
-      <w:r>
-        <w:t xml:space="preserve">Tin vui dành cho bạn! Đội ngũ tiếp thị liên kết do Giám đốc quốc gia Deriv tại [COUNTRY] [AFFILIATE MANAGER NAME] phụ trách sẽ có mặt tại [CITY NAME] từ [DATE] đến [DATE] năm 2023. Chúng tôi mong đợi được gặp bạn tại phiên làm việc trực tiếp 1-1 chỉ dành cho bạn.</w:t>
-      </w:r>
-    </w:p>
-    <w:p>
-      <w:pPr>
-        <w:rPr>
-          <w:rFonts w:ascii="IBM Plex Sans" w:hAnsi="IBM Plex Sans" w:cs="IBM Plex Sans" w:eastAsia="IBM Plex Sans"/>
-        </w:rPr>
-      </w:pPr>
-    </w:p>
-    <w:p>
-      <w:pPr>
-        <w:rPr>
-          <w:rFonts w:ascii="IBM Plex Sans" w:hAnsi="IBM Plex Sans" w:cs="IBM Plex Sans" w:eastAsia="IBM Plex Sans"/>
-        </w:rPr>
-        <w:pStyle w:val="P68B1DB1-Normal2"/>
-      </w:pPr>
-      <w:r>
-        <w:t xml:space="preserve">Chúng tôi muốn nghe trải nghiệm của bạn về chương trình tiếp thị liên kết. Nếu bạn có bất kỳ ý tưởng nào để chúng tôi có thể nâng cao trải nghiệm của bạn, hãy chia sẻ với chúng tôi.</w:t>
+        <w:t xml:space="preserve">Do zobaczenia w [NAZWA MIASTA]!</w:t>
+      </w:r>
+    </w:p>
+    <w:p>
+      <w:pPr>
+        <w:rPr>
+          <w:rFonts w:ascii="IBM Plex Sans" w:hAnsi="IBM Plex Sans" w:cs="IBM Plex Sans" w:eastAsia="IBM Plex Sans"/>
+        </w:rPr>
+        <w:pStyle w:val="P68B1DB1-Normal2"/>
+      </w:pPr>
+      <w:r>
+        <w:t xml:space="preserve">Dobre wieści dla Ciebie! Nasz zespół afiliacyjny kierowany przez menedżera kraju Deriv [KRAJ] [IMIENIE MENEDŻERA PARTNERSKIEGO] będzie w [NAZWA MIASTA] od [DATA] do [DATA] 2023. Czekamy na spotkanie z Tobą na prywatnej sesji jeden na jeden.</w:t>
+      </w:r>
+    </w:p>
+    <w:p>
+      <w:pPr>
+        <w:rPr>
+          <w:rFonts w:ascii="IBM Plex Sans" w:hAnsi="IBM Plex Sans" w:cs="IBM Plex Sans" w:eastAsia="IBM Plex Sans"/>
+        </w:rPr>
+      </w:pPr>
+    </w:p>
+    <w:p>
+      <w:pPr>
+        <w:rPr>
+          <w:rFonts w:ascii="IBM Plex Sans" w:hAnsi="IBM Plex Sans" w:cs="IBM Plex Sans" w:eastAsia="IBM Plex Sans"/>
+        </w:rPr>
+        <w:pStyle w:val="P68B1DB1-Normal2"/>
+      </w:pPr>
+      <w:r>
+        <w:t xml:space="preserve">Chcielibyśmy usłyszeć o Twoim doświadczeniu w programie partnerskim. Jeśli masz pomysły, jak poprawić Twoje doświadczenie, podziel się nimi z nami.</w:t>
       </w:r>
     </w:p>
     <w:p>
@@ -1628,45 +1628,45 @@
         <w:pStyle w:val="P68B1DB1-Normal4"/>
       </w:pPr>
       <w:r>
-        <w:t xml:space="preserve">Thời gian?</w:t>
-      </w:r>
-    </w:p>
-    <w:p>
-      <w:pPr>
-        <w:rPr>
-          <w:rFonts w:ascii="IBM Plex Sans" w:hAnsi="IBM Plex Sans" w:cs="IBM Plex Sans" w:eastAsia="IBM Plex Sans"/>
-          <w:b w:val="1"/>
-        </w:rPr>
-        <w:pStyle w:val="P68B1DB1-Normal2"/>
-      </w:pPr>
-      <w:r>
-        <w:t xml:space="preserve">Tùy chọn một khung giờ với thời lượng 1 tiếng, trong khoảng thời gian từ 9:00 Sáng đến 6:00 Tối, từ ngày [DATE] đến ngày [DATE]</w:t>
-      </w:r>
-    </w:p>
-    <w:p>
-      <w:pPr>
-        <w:rPr>
-          <w:rFonts w:ascii="IBM Plex Sans" w:hAnsi="IBM Plex Sans" w:cs="IBM Plex Sans" w:eastAsia="IBM Plex Sans"/>
-          <w:b w:val="1"/>
-        </w:rPr>
-      </w:pPr>
-    </w:p>
-    <w:p>
-      <w:pPr>
-        <w:rPr>
-          <w:rFonts w:ascii="IBM Plex Sans" w:hAnsi="IBM Plex Sans" w:cs="IBM Plex Sans" w:eastAsia="IBM Plex Sans"/>
-        </w:rPr>
-        <w:pStyle w:val="P68B1DB1-Normal2"/>
-      </w:pPr>
-      <w:r>
-        <w:rPr>
-          <w:b w:val="1"/>
-        </w:rPr>
-        <w:t xml:space="preserve">Địa điểm?</w:t>
-        <w:br w:type="textWrapping"/>
-      </w:r>
-      <w:r>
-        <w:t xml:space="preserve">Sẽ được xác nhận</w:t>
+        <w:t>Kiedy?</w:t>
+      </w:r>
+    </w:p>
+    <w:p>
+      <w:pPr>
+        <w:rPr>
+          <w:rFonts w:ascii="IBM Plex Sans" w:hAnsi="IBM Plex Sans" w:cs="IBM Plex Sans" w:eastAsia="IBM Plex Sans"/>
+          <w:b w:val="1"/>
+        </w:rPr>
+        <w:pStyle w:val="P68B1DB1-Normal2"/>
+      </w:pPr>
+      <w:r>
+        <w:t xml:space="preserve">Jedna godzina w oknie czasowym od 9:00 do 18:00, od [DATA] do [DATA]</w:t>
+      </w:r>
+    </w:p>
+    <w:p>
+      <w:pPr>
+        <w:rPr>
+          <w:rFonts w:ascii="IBM Plex Sans" w:hAnsi="IBM Plex Sans" w:cs="IBM Plex Sans" w:eastAsia="IBM Plex Sans"/>
+          <w:b w:val="1"/>
+        </w:rPr>
+      </w:pPr>
+    </w:p>
+    <w:p>
+      <w:pPr>
+        <w:rPr>
+          <w:rFonts w:ascii="IBM Plex Sans" w:hAnsi="IBM Plex Sans" w:cs="IBM Plex Sans" w:eastAsia="IBM Plex Sans"/>
+        </w:rPr>
+        <w:pStyle w:val="P68B1DB1-Normal2"/>
+      </w:pPr>
+      <w:r>
+        <w:rPr>
+          <w:b w:val="1"/>
+        </w:rPr>
+        <w:t>Gdzie?</w:t>
+        <w:br w:type="textWrapping"/>
+      </w:r>
+      <w:r>
+        <w:t xml:space="preserve">Do potwierdzenia</w:t>
       </w:r>
     </w:p>
     <w:p>
@@ -1685,90 +1685,90 @@
         <w:pStyle w:val="P68B1DB1-Normal4"/>
       </w:pPr>
       <w:r>
-        <w:t xml:space="preserve">Cách đặt lịch?</w:t>
-      </w:r>
-    </w:p>
-    <w:p>
-      <w:pPr>
-        <w:rPr>
-          <w:rFonts w:ascii="IBM Plex Sans" w:hAnsi="IBM Plex Sans" w:cs="IBM Plex Sans" w:eastAsia="IBM Plex Sans"/>
-        </w:rPr>
-        <w:pStyle w:val="P68B1DB1-Normal2"/>
-      </w:pPr>
-      <w:r>
-        <w:t xml:space="preserve">Chọn ngày giờ và phản hồi email này trước ngày [DATE]  (ưu tiên đơn đăng ký sớm)</w:t>
-      </w:r>
-    </w:p>
-    <w:p>
-      <w:pPr>
-        <w:rPr>
-          <w:rFonts w:ascii="IBM Plex Sans" w:hAnsi="IBM Plex Sans" w:cs="IBM Plex Sans" w:eastAsia="IBM Plex Sans"/>
-        </w:rPr>
-      </w:pPr>
-    </w:p>
-    <w:p>
-      <w:pPr>
-        <w:rPr>
-          <w:rFonts w:ascii="IBM Plex Sans" w:hAnsi="IBM Plex Sans" w:cs="IBM Plex Sans" w:eastAsia="IBM Plex Sans"/>
-        </w:rPr>
-        <w:pStyle w:val="P68B1DB1-Normal2"/>
-      </w:pPr>
-      <w:r>
-        <w:t xml:space="preserve">Bạn có thể dẫn theo khách hàng và bạn bè đang quan tâm và muốn tìm hiểu về các hoạt động trading trên Deriv.</w:t>
-      </w:r>
-    </w:p>
-    <w:p>
-      <w:pPr>
-        <w:rPr>
-          <w:rFonts w:ascii="IBM Plex Sans" w:hAnsi="IBM Plex Sans" w:cs="IBM Plex Sans" w:eastAsia="IBM Plex Sans"/>
-        </w:rPr>
-      </w:pPr>
-    </w:p>
-    <w:p>
-      <w:pPr>
-        <w:rPr>
-          <w:rFonts w:ascii="IBM Plex Sans" w:hAnsi="IBM Plex Sans" w:cs="IBM Plex Sans" w:eastAsia="IBM Plex Sans"/>
-        </w:rPr>
-        <w:pStyle w:val="P68B1DB1-Normal2"/>
-      </w:pPr>
-      <w:r>
-        <w:t xml:space="preserve">Chúng tôi trân trọng và cảm ơn sự ủng hộ không ngừng của bạn dành cho Deriv và mong chờ được gặp bạn!</w:t>
-      </w:r>
-    </w:p>
-    <w:p>
-      <w:pPr>
-        <w:rPr>
-          <w:rFonts w:ascii="IBM Plex Sans" w:hAnsi="IBM Plex Sans" w:cs="IBM Plex Sans" w:eastAsia="IBM Plex Sans"/>
-        </w:rPr>
-      </w:pPr>
-    </w:p>
-    <w:p>
-      <w:pPr>
-        <w:rPr>
-          <w:rFonts w:ascii="IBM Plex Sans" w:hAnsi="IBM Plex Sans" w:cs="IBM Plex Sans" w:eastAsia="IBM Plex Sans"/>
-        </w:rPr>
-        <w:pStyle w:val="P68B1DB1-Normal2"/>
-      </w:pPr>
-      <w:r>
-        <w:t xml:space="preserve">P.S. Chúng tôi sẽ tặng các sản phẩm quảng bá miễn phí của Deriv. Đừng bỏ lỡ cơ hội này!</w:t>
-      </w:r>
-    </w:p>
-    <w:p>
-      <w:pPr>
-        <w:rPr>
-          <w:rFonts w:ascii="IBM Plex Sans" w:hAnsi="IBM Plex Sans" w:cs="IBM Plex Sans" w:eastAsia="IBM Plex Sans"/>
-        </w:rPr>
-      </w:pPr>
-    </w:p>
-    <w:p>
-      <w:pPr>
-        <w:rPr>
-          <w:rFonts w:ascii="IBM Plex Sans" w:hAnsi="IBM Plex Sans" w:cs="IBM Plex Sans" w:eastAsia="IBM Plex Sans"/>
-        </w:rPr>
-        <w:pStyle w:val="P68B1DB1-Normal2"/>
-      </w:pPr>
-      <w:r>
-        <w:t xml:space="preserve">Nếu bạn có bất cứ thắc mắc nào, liên hệ với chúng tôi qua [AFFILIATE MANAGER NO] (Viber/WhatsApp) | [AFFILIATE MANAGER EMAIL]</w:t>
+        <w:t xml:space="preserve">Jak umówić się na wizytę?</w:t>
+      </w:r>
+    </w:p>
+    <w:p>
+      <w:pPr>
+        <w:rPr>
+          <w:rFonts w:ascii="IBM Plex Sans" w:hAnsi="IBM Plex Sans" w:cs="IBM Plex Sans" w:eastAsia="IBM Plex Sans"/>
+        </w:rPr>
+        <w:pStyle w:val="P68B1DB1-Normal2"/>
+      </w:pPr>
+      <w:r>
+        <w:t xml:space="preserve">Wybierz datę i godzinę, a następnie odpowiedz na ten e-mail przed [DATA] (obowiązuje zasada kto pierwszy, ten lepszy)</w:t>
+      </w:r>
+    </w:p>
+    <w:p>
+      <w:pPr>
+        <w:rPr>
+          <w:rFonts w:ascii="IBM Plex Sans" w:hAnsi="IBM Plex Sans" w:cs="IBM Plex Sans" w:eastAsia="IBM Plex Sans"/>
+        </w:rPr>
+      </w:pPr>
+    </w:p>
+    <w:p>
+      <w:pPr>
+        <w:rPr>
+          <w:rFonts w:ascii="IBM Plex Sans" w:hAnsi="IBM Plex Sans" w:cs="IBM Plex Sans" w:eastAsia="IBM Plex Sans"/>
+        </w:rPr>
+        <w:pStyle w:val="P68B1DB1-Normal2"/>
+      </w:pPr>
+      <w:r>
+        <w:t xml:space="preserve">Możesz przyprowadzić swoich klientów oraz przyjaciół, którzy są zainteresowani nauką o handlu na Deriv.</w:t>
+      </w:r>
+    </w:p>
+    <w:p>
+      <w:pPr>
+        <w:rPr>
+          <w:rFonts w:ascii="IBM Plex Sans" w:hAnsi="IBM Plex Sans" w:cs="IBM Plex Sans" w:eastAsia="IBM Plex Sans"/>
+        </w:rPr>
+      </w:pPr>
+    </w:p>
+    <w:p>
+      <w:pPr>
+        <w:rPr>
+          <w:rFonts w:ascii="IBM Plex Sans" w:hAnsi="IBM Plex Sans" w:cs="IBM Plex Sans" w:eastAsia="IBM Plex Sans"/>
+        </w:rPr>
+        <w:pStyle w:val="P68B1DB1-Normal2"/>
+      </w:pPr>
+      <w:r>
+        <w:t xml:space="preserve">Cenimy i dziękujemy za Twoje nieustające wsparcie dla Deriv i czekamy na spotkanie z Tobą!</w:t>
+      </w:r>
+    </w:p>
+    <w:p>
+      <w:pPr>
+        <w:rPr>
+          <w:rFonts w:ascii="IBM Plex Sans" w:hAnsi="IBM Plex Sans" w:cs="IBM Plex Sans" w:eastAsia="IBM Plex Sans"/>
+        </w:rPr>
+      </w:pPr>
+    </w:p>
+    <w:p>
+      <w:pPr>
+        <w:rPr>
+          <w:rFonts w:ascii="IBM Plex Sans" w:hAnsi="IBM Plex Sans" w:cs="IBM Plex Sans" w:eastAsia="IBM Plex Sans"/>
+        </w:rPr>
+        <w:pStyle w:val="P68B1DB1-Normal2"/>
+      </w:pPr>
+      <w:r>
+        <w:t xml:space="preserve">P.S. Będziemy rozdawać darmowe produkty promocyjne Deriv. Nie przegap tej okazji!</w:t>
+      </w:r>
+    </w:p>
+    <w:p>
+      <w:pPr>
+        <w:rPr>
+          <w:rFonts w:ascii="IBM Plex Sans" w:hAnsi="IBM Plex Sans" w:cs="IBM Plex Sans" w:eastAsia="IBM Plex Sans"/>
+        </w:rPr>
+      </w:pPr>
+    </w:p>
+    <w:p>
+      <w:pPr>
+        <w:rPr>
+          <w:rFonts w:ascii="IBM Plex Sans" w:hAnsi="IBM Plex Sans" w:cs="IBM Plex Sans" w:eastAsia="IBM Plex Sans"/>
+        </w:rPr>
+        <w:pStyle w:val="P68B1DB1-Normal2"/>
+      </w:pPr>
+      <w:r>
+        <w:t xml:space="preserve">Jeśli masz jakiekolwiek pytania, skontaktuj się z nami przez [NUMER MENEDŻERA PARTNERSKIEGO] (Viber/WhatsApp) | [EMAIL MENEDŻERA PARTNERSKIEGO]</w:t>
       </w:r>
     </w:p>
     <w:p>
@@ -1815,11 +1815,11 @@
         <w:rPr>
           <w:b w:val="1"/>
         </w:rPr>
-        <w:t>THAI</w:t>
-        <w:br w:type="textWrapping"/>
-      </w:r>
-      <w:r>
-        <w:t xml:space="preserve">Back to</w:t>
+        <w:t>TAJSKI</w:t>
+        <w:br w:type="textWrapping"/>
+      </w:r>
+      <w:r>
+        <w:t xml:space="preserve">Powrót do</w:t>
       </w:r>
       <w:r>
         <w:rPr>
@@ -1834,7 +1834,7 @@
             <w:color w:val="1155cc"/>
             <w:u w:val="single"/>
           </w:rPr>
-          <w:t>English</w:t>
+          <w:t>Angielskiego</w:t>
         </w:r>
       </w:hyperlink>
     </w:p>
@@ -1858,19 +1858,19 @@
         <w:rPr>
           <w:b w:val="1"/>
         </w:rPr>
-        <w:t xml:space="preserve">Subject line:</w:t>
-      </w:r>
-      <w:r>
-        <w:br w:type="textWrapping"/>
-        <w:t xml:space="preserve">การประชุมพันธมิตรของ Deriv | [CITY NAME] | [DATE]</w:t>
-        <w:br w:type="textWrapping"/>
-        <w:br w:type="textWrapping"/>
-      </w:r>
-      <w:r>
-        <w:rPr>
-          <w:b w:val="1"/>
-        </w:rPr>
-        <w:t>Body:</w:t>
+        <w:t>Temat:</w:t>
+      </w:r>
+      <w:r>
+        <w:br w:type="textWrapping"/>
+        <w:t xml:space="preserve">Spotkanie partnerów Deriv | [NAZWA MIASTA] | [DATA]</w:t>
+        <w:br w:type="textWrapping"/>
+        <w:br w:type="textWrapping"/>
+      </w:r>
+      <w:r>
+        <w:rPr>
+          <w:b w:val="1"/>
+        </w:rPr>
+        <w:t>Treść:</w:t>
       </w:r>
     </w:p>
     <w:p>
@@ -1885,18 +1885,18 @@
       <w:bookmarkStart w:colFirst="0" w:colLast="0" w:name="_t6wlmhoo84t6" w:id="11"/>
       <w:bookmarkEnd w:id="11"/>
       <w:r>
-        <w:t xml:space="preserve">แล้วพบกันที่ [CITY NAME]!</w:t>
-      </w:r>
-    </w:p>
-    <w:p>
-      <w:pPr>
-        <w:rPr>
-          <w:rFonts w:ascii="IBM Plex Sans" w:hAnsi="IBM Plex Sans" w:cs="IBM Plex Sans" w:eastAsia="IBM Plex Sans"/>
-        </w:rPr>
-        <w:pStyle w:val="P68B1DB1-Normal2"/>
-      </w:pPr>
-      <w:r>
-        <w:t xml:space="preserve">ข่าวดี! พวกเราจะมาเยือน [CITY NAME] ในช่วงตั้งแต่วันที่</w:t>
+        <w:t xml:space="preserve">Do zobaczenia w [NAZWA MIASTA]!</w:t>
+      </w:r>
+    </w:p>
+    <w:p>
+      <w:pPr>
+        <w:rPr>
+          <w:rFonts w:ascii="IBM Plex Sans" w:hAnsi="IBM Plex Sans" w:cs="IBM Plex Sans" w:eastAsia="IBM Plex Sans"/>
+        </w:rPr>
+        <w:pStyle w:val="P68B1DB1-Normal2"/>
+      </w:pPr>
+      <w:r>
+        <w:t xml:space="preserve">Wspaniałe wieści! พวกเราจะมาเยือน [CITY NAME] ในช่วงตั้งแต่วันที่</w:t>
       </w:r>
       <w:r>
         <w:rPr>
@@ -1905,25 +1905,25 @@
         <w:t xml:space="preserve"> </w:t>
       </w:r>
       <w:r>
-        <w:t xml:space="preserve">[DATE] ถึงวันที่ [DATE] ปี ค.ศ. 2023 โดยทีมงานพันธมิตรของเราซึ่งนำโดยผู้จัดการประจำประเทศ [COUNTRY] คือคุณ  [AFFILIATE MANAGER NAME] นั้นตั้งตารอที่จะได้พบปะกับคุณในการนัดพบส่วนตัวรอบพิเศษ</w:t>
-      </w:r>
-    </w:p>
-    <w:p>
-      <w:pPr>
-        <w:rPr>
-          <w:rFonts w:ascii="IBM Plex Sans" w:hAnsi="IBM Plex Sans" w:cs="IBM Plex Sans" w:eastAsia="IBM Plex Sans"/>
-        </w:rPr>
-      </w:pPr>
-    </w:p>
-    <w:p>
-      <w:pPr>
-        <w:rPr>
-          <w:rFonts w:ascii="IBM Plex Sans" w:hAnsi="IBM Plex Sans" w:cs="IBM Plex Sans" w:eastAsia="IBM Plex Sans"/>
-        </w:rPr>
-        <w:pStyle w:val="P68B1DB1-Normal2"/>
-      </w:pPr>
-      <w:r>
-        <w:t xml:space="preserve">เรายินดีรับฟังประสบการณ์ของคุณที่เกี่ยวข้องกับโปรแกรมพันธมิตรของเรา หากมีวิธีใดที่เราสามารถปรับปรุงประสบการณ์ของคุณให้ดีขึ้นได้ นี่ถือเป็นโอกาสของคุณที่จะได้แจ้งให้เราทราบ</w:t>
+        <w:t xml:space="preserve">[DATE] ถึงวันที่ [DATE] ปี ค.ศ. Nasz zespół partnerski, kierowany przez menedżera kraju [KRAJ] [IMIĘ MENEDŻERA PARTNERSKIEGO], czeka na spotkanie w sesji jeden na jeden z Tobą.</w:t>
+      </w:r>
+    </w:p>
+    <w:p>
+      <w:pPr>
+        <w:rPr>
+          <w:rFonts w:ascii="IBM Plex Sans" w:hAnsi="IBM Plex Sans" w:cs="IBM Plex Sans" w:eastAsia="IBM Plex Sans"/>
+        </w:rPr>
+      </w:pPr>
+    </w:p>
+    <w:p>
+      <w:pPr>
+        <w:rPr>
+          <w:rFonts w:ascii="IBM Plex Sans" w:hAnsi="IBM Plex Sans" w:cs="IBM Plex Sans" w:eastAsia="IBM Plex Sans"/>
+        </w:rPr>
+        <w:pStyle w:val="P68B1DB1-Normal2"/>
+      </w:pPr>
+      <w:r>
+        <w:t xml:space="preserve">Chcielibyśmy poznać Twoje doświadczenia związane z naszym programem partnerskim. Jeśli masz pomysły, jak możemy poprawić Twoje doświadczenie, oto Twoja szansa, aby nam o tym powiedzieć.</w:t>
       </w:r>
     </w:p>
     <w:p>
@@ -1942,46 +1942,46 @@
         <w:pStyle w:val="P68B1DB1-Normal4"/>
       </w:pPr>
       <w:r>
-        <w:t>เมื่อไร?</w:t>
-      </w:r>
-    </w:p>
-    <w:p>
-      <w:pPr>
-        <w:rPr>
-          <w:rFonts w:ascii="IBM Plex Sans" w:hAnsi="IBM Plex Sans" w:cs="IBM Plex Sans" w:eastAsia="IBM Plex Sans"/>
-          <w:b w:val="1"/>
-        </w:rPr>
-        <w:pStyle w:val="P68B1DB1-Normal2"/>
-      </w:pPr>
-      <w:r>
-        <w:t xml:space="preserve">แต่ละสลอตหรือรอบนัดพบที่มีระยะเวลา 1 ชั่วโมงนั้นจัดขึ้นได้ระหว่าง 9:00 น. ถึง 18:00 น. ตั้งแต่วันที่ [DATE] ถึงวันที่ [DATE]</w:t>
-      </w:r>
-    </w:p>
-    <w:p>
-      <w:pPr>
-        <w:rPr>
-          <w:rFonts w:ascii="IBM Plex Sans" w:hAnsi="IBM Plex Sans" w:cs="IBM Plex Sans" w:eastAsia="IBM Plex Sans"/>
-          <w:b w:val="1"/>
-        </w:rPr>
-      </w:pPr>
-    </w:p>
-    <w:p>
-      <w:pPr>
-        <w:rPr>
-          <w:rFonts w:ascii="IBM Plex Sans" w:hAnsi="IBM Plex Sans" w:cs="IBM Plex Sans" w:eastAsia="IBM Plex Sans"/>
-        </w:rPr>
-        <w:pStyle w:val="P68B1DB1-Normal2"/>
-      </w:pPr>
-      <w:r>
-        <w:rPr>
-          <w:b w:val="1"/>
-        </w:rPr>
-        <w:t>ที่ไหน?</w:t>
-        <w:br w:type="textWrapping"/>
-        <w:t>เรา</w:t>
-      </w:r>
-      <w:r>
-        <w:t>จะมีการยืนยันในภายหลัง</w:t>
+        <w:t>Kiedy?</w:t>
+      </w:r>
+    </w:p>
+    <w:p>
+      <w:pPr>
+        <w:rPr>
+          <w:rFonts w:ascii="IBM Plex Sans" w:hAnsi="IBM Plex Sans" w:cs="IBM Plex Sans" w:eastAsia="IBM Plex Sans"/>
+          <w:b w:val="1"/>
+        </w:rPr>
+        <w:pStyle w:val="P68B1DB1-Normal2"/>
+      </w:pPr>
+      <w:r>
+        <w:t xml:space="preserve">Spotkanie 1-godzinne między 9:00 a 18:00 od [DATA] do [DATA] ถึง 18:00 น. Od [DATA] do [DATA]</w:t>
+      </w:r>
+    </w:p>
+    <w:p>
+      <w:pPr>
+        <w:rPr>
+          <w:rFonts w:ascii="IBM Plex Sans" w:hAnsi="IBM Plex Sans" w:cs="IBM Plex Sans" w:eastAsia="IBM Plex Sans"/>
+          <w:b w:val="1"/>
+        </w:rPr>
+      </w:pPr>
+    </w:p>
+    <w:p>
+      <w:pPr>
+        <w:rPr>
+          <w:rFonts w:ascii="IBM Plex Sans" w:hAnsi="IBM Plex Sans" w:cs="IBM Plex Sans" w:eastAsia="IBM Plex Sans"/>
+        </w:rPr>
+        <w:pStyle w:val="P68B1DB1-Normal2"/>
+      </w:pPr>
+      <w:r>
+        <w:rPr>
+          <w:b w:val="1"/>
+        </w:rPr>
+        <w:t>Gdzie?</w:t>
+        <w:br w:type="textWrapping"/>
+        <w:t>my</w:t>
+      </w:r>
+      <w:r>
+        <w:t xml:space="preserve"> potwierdzimy to później</w:t>
       </w:r>
     </w:p>
     <w:p>
@@ -2000,101 +2000,101 @@
         <w:pStyle w:val="P68B1DB1-Normal4"/>
       </w:pPr>
       <w:r>
-        <w:t>จะจองสลอตหรือรอบนัดพบได้อย่างไร?</w:t>
-      </w:r>
-    </w:p>
-    <w:p>
-      <w:pPr>
-        <w:rPr>
-          <w:rFonts w:ascii="IBM Plex Sans" w:hAnsi="IBM Plex Sans" w:cs="IBM Plex Sans" w:eastAsia="IBM Plex Sans"/>
-        </w:rPr>
-        <w:pStyle w:val="P68B1DB1-Normal2"/>
-      </w:pPr>
-      <w:r>
-        <w:t xml:space="preserve">กรุณาเลือกวันที่และเวลา แล้วตอบกลับอีเมล์นี้ภายในวันที่ [DATE] (เราจะใช้หลัก "มาก่อนได้ก่อน" หากมีการจองซ้ำกัน)</w:t>
-      </w:r>
-    </w:p>
-    <w:p>
-      <w:pPr>
-        <w:rPr>
-          <w:rFonts w:ascii="IBM Plex Sans" w:hAnsi="IBM Plex Sans" w:cs="IBM Plex Sans" w:eastAsia="IBM Plex Sans"/>
-        </w:rPr>
-      </w:pPr>
-    </w:p>
-    <w:p>
-      <w:pPr>
-        <w:rPr>
-          <w:rFonts w:ascii="IBM Plex Sans" w:hAnsi="IBM Plex Sans" w:cs="IBM Plex Sans" w:eastAsia="IBM Plex Sans"/>
-        </w:rPr>
-        <w:pStyle w:val="P68B1DB1-Normal2"/>
-      </w:pPr>
-      <w:r>
-        <w:t xml:space="preserve">เรายินดีที่จะให้คุณนำลูกค้าและเพื่อนๆ ของคุณที่สนใจจะเรียนรู้เพิ่มเติมเกี่ยวกับการซื้อขายบน Deriv มาด้วยได้เช่นกัน</w:t>
-      </w:r>
-    </w:p>
-    <w:p>
-      <w:pPr>
-        <w:rPr>
-          <w:rFonts w:ascii="IBM Plex Sans" w:hAnsi="IBM Plex Sans" w:cs="IBM Plex Sans" w:eastAsia="IBM Plex Sans"/>
-        </w:rPr>
-      </w:pPr>
-    </w:p>
-    <w:p>
-      <w:pPr>
-        <w:rPr>
-          <w:rFonts w:ascii="IBM Plex Sans" w:hAnsi="IBM Plex Sans" w:cs="IBM Plex Sans" w:eastAsia="IBM Plex Sans"/>
-        </w:rPr>
-        <w:pStyle w:val="P68B1DB1-Normal2"/>
-      </w:pPr>
-      <w:r>
-        <w:t xml:space="preserve">เราขอขอบคุณสำหรับการสนับสนุนอย่างต่อเนื่องของคุณและหวังว่าจะได้พบกับคุณเร็วๆ นี้!</w:t>
-      </w:r>
-    </w:p>
-    <w:p>
-      <w:pPr>
-        <w:rPr>
-          <w:rFonts w:ascii="IBM Plex Sans" w:hAnsi="IBM Plex Sans" w:cs="IBM Plex Sans" w:eastAsia="IBM Plex Sans"/>
-        </w:rPr>
-      </w:pPr>
-    </w:p>
-    <w:p>
-      <w:pPr>
-        <w:rPr>
-          <w:rFonts w:ascii="IBM Plex Sans" w:hAnsi="IBM Plex Sans" w:cs="IBM Plex Sans" w:eastAsia="IBM Plex Sans"/>
-        </w:rPr>
-        <w:pStyle w:val="P68B1DB1-Normal2"/>
-      </w:pPr>
-      <w:r>
-        <w:t xml:space="preserve">ป.ล. เราจะมีการแจกสินค้าที่ระลึกของ Deriv ฟรี อย่าพลาด!</w:t>
-      </w:r>
-    </w:p>
-    <w:p>
-      <w:pPr>
-        <w:rPr>
-          <w:rFonts w:ascii="IBM Plex Sans" w:hAnsi="IBM Plex Sans" w:cs="IBM Plex Sans" w:eastAsia="IBM Plex Sans"/>
-        </w:rPr>
-      </w:pPr>
-    </w:p>
-    <w:p>
-      <w:pPr>
-        <w:rPr>
-          <w:rFonts w:ascii="IBM Plex Sans" w:hAnsi="IBM Plex Sans" w:cs="IBM Plex Sans" w:eastAsia="IBM Plex Sans"/>
-        </w:rPr>
-        <w:pStyle w:val="P68B1DB1-Normal2"/>
-      </w:pPr>
-      <w:r>
-        <w:t xml:space="preserve">หากคุณมีข้อสงสัย โปรดติดต่อเราผ่านทาง </w:t>
-      </w:r>
-    </w:p>
-    <w:p>
-      <w:pPr>
-        <w:rPr>
-          <w:rFonts w:ascii="IBM Plex Sans" w:hAnsi="IBM Plex Sans" w:cs="IBM Plex Sans" w:eastAsia="IBM Plex Sans"/>
-        </w:rPr>
-        <w:pStyle w:val="P68B1DB1-Normal2"/>
-      </w:pPr>
-      <w:r>
-        <w:t xml:space="preserve">[AFFILIATE MANAGER NO] (Viber/WhatsApp) | [AFFILIATE MANAGER EMAIL]</w:t>
+        <w:t xml:space="preserve">Jak zarezerwować slot lub umówić się na spotkanie?</w:t>
+      </w:r>
+    </w:p>
+    <w:p>
+      <w:pPr>
+        <w:rPr>
+          <w:rFonts w:ascii="IBM Plex Sans" w:hAnsi="IBM Plex Sans" w:cs="IBM Plex Sans" w:eastAsia="IBM Plex Sans"/>
+        </w:rPr>
+        <w:pStyle w:val="P68B1DB1-Normal2"/>
+      </w:pPr>
+      <w:r>
+        <w:t xml:space="preserve">Wybierz datę i godzinę, a następnie odpowiedz na ten e-mail przed [DATA] (kto pierwszy, ten lepszy)</w:t>
+      </w:r>
+    </w:p>
+    <w:p>
+      <w:pPr>
+        <w:rPr>
+          <w:rFonts w:ascii="IBM Plex Sans" w:hAnsi="IBM Plex Sans" w:cs="IBM Plex Sans" w:eastAsia="IBM Plex Sans"/>
+        </w:rPr>
+      </w:pPr>
+    </w:p>
+    <w:p>
+      <w:pPr>
+        <w:rPr>
+          <w:rFonts w:ascii="IBM Plex Sans" w:hAnsi="IBM Plex Sans" w:cs="IBM Plex Sans" w:eastAsia="IBM Plex Sans"/>
+        </w:rPr>
+        <w:pStyle w:val="P68B1DB1-Normal2"/>
+      </w:pPr>
+      <w:r>
+        <w:t xml:space="preserve">Zapraszamy Cię do zabrania ze sobą klientów i przyjaciół, którzy są zainteresowani nauką o handlu na Deriv.</w:t>
+      </w:r>
+    </w:p>
+    <w:p>
+      <w:pPr>
+        <w:rPr>
+          <w:rFonts w:ascii="IBM Plex Sans" w:hAnsi="IBM Plex Sans" w:cs="IBM Plex Sans" w:eastAsia="IBM Plex Sans"/>
+        </w:rPr>
+      </w:pPr>
+    </w:p>
+    <w:p>
+      <w:pPr>
+        <w:rPr>
+          <w:rFonts w:ascii="IBM Plex Sans" w:hAnsi="IBM Plex Sans" w:cs="IBM Plex Sans" w:eastAsia="IBM Plex Sans"/>
+        </w:rPr>
+        <w:pStyle w:val="P68B1DB1-Normal2"/>
+      </w:pPr>
+      <w:r>
+        <w:t xml:space="preserve">Dziękujemy za Twoje nieprzerwane wsparcie dla Deriv i czekamy na spotkanie!</w:t>
+      </w:r>
+    </w:p>
+    <w:p>
+      <w:pPr>
+        <w:rPr>
+          <w:rFonts w:ascii="IBM Plex Sans" w:hAnsi="IBM Plex Sans" w:cs="IBM Plex Sans" w:eastAsia="IBM Plex Sans"/>
+        </w:rPr>
+      </w:pPr>
+    </w:p>
+    <w:p>
+      <w:pPr>
+        <w:rPr>
+          <w:rFonts w:ascii="IBM Plex Sans" w:hAnsi="IBM Plex Sans" w:cs="IBM Plex Sans" w:eastAsia="IBM Plex Sans"/>
+        </w:rPr>
+        <w:pStyle w:val="P68B1DB1-Normal2"/>
+      </w:pPr>
+      <w:r>
+        <w:t xml:space="preserve">P.S. Będziemy rozdawać darmowe akcesoria Deriv. Nie przegap!</w:t>
+      </w:r>
+    </w:p>
+    <w:p>
+      <w:pPr>
+        <w:rPr>
+          <w:rFonts w:ascii="IBM Plex Sans" w:hAnsi="IBM Plex Sans" w:cs="IBM Plex Sans" w:eastAsia="IBM Plex Sans"/>
+        </w:rPr>
+      </w:pPr>
+    </w:p>
+    <w:p>
+      <w:pPr>
+        <w:rPr>
+          <w:rFonts w:ascii="IBM Plex Sans" w:hAnsi="IBM Plex Sans" w:cs="IBM Plex Sans" w:eastAsia="IBM Plex Sans"/>
+        </w:rPr>
+        <w:pStyle w:val="P68B1DB1-Normal2"/>
+      </w:pPr>
+      <w:r>
+        <w:t xml:space="preserve">Jeśli masz pytania, skontaktuj się z nami przez [NUMER MENEDŻERA PARTNERSKIEGO] (Viber/WhatsApp) | [EMAIL MENEDŻERA PARTNERSKIEGO] </w:t>
+      </w:r>
+    </w:p>
+    <w:p>
+      <w:pPr>
+        <w:rPr>
+          <w:rFonts w:ascii="IBM Plex Sans" w:hAnsi="IBM Plex Sans" w:cs="IBM Plex Sans" w:eastAsia="IBM Plex Sans"/>
+        </w:rPr>
+        <w:pStyle w:val="P68B1DB1-Normal2"/>
+      </w:pPr>
+      <w:r>
+        <w:t xml:space="preserve">[NUMER MENEDŻERA PARTNERSTWA] (Viber/WhatsApp) | [EMAIL MENEDŻERA PARTNERSTWA]</w:t>
       </w:r>
     </w:p>
     <w:p>

</xml_diff>